<commit_message>
Unit 3 Rubric and scoring guidance
</commit_message>
<xml_diff>
--- a/units/3_unit/05_lesson/rubric.docx
+++ b/units/3_unit/05_lesson/rubric.docx
@@ -1,667 +1,2870 @@
 
 <file path=word/document.xml><?xml version="1.0" encoding="utf-8"?>
-<w:document xmlns:w="http://schemas.openxmlformats.org/wordprocessingml/2006/main" xmlns:m="http://schemas.openxmlformats.org/officeDocument/2006/math" xmlns:r="http://schemas.openxmlformats.org/officeDocument/2006/relationships" xmlns:o="urn:schemas-microsoft-com:office:office" xmlns:v="urn:schemas-microsoft-com:vml" xmlns:w10="urn:schemas-microsoft-com:office:word" xmlns:a="http://schemas.openxmlformats.org/drawingml/2006/main" xmlns:pic="http://schemas.openxmlformats.org/drawingml/2006/picture" xmlns:wp="http://schemas.openxmlformats.org/drawingml/2006/wordprocessingDrawing">
+<w:document xmlns:wpc="http://schemas.microsoft.com/office/word/2010/wordprocessingCanvas" xmlns:cx="http://schemas.microsoft.com/office/drawing/2014/chartex" xmlns:cx1="http://schemas.microsoft.com/office/drawing/2015/9/8/chartex" xmlns:cx2="http://schemas.microsoft.com/office/drawing/2015/10/21/chartex" xmlns:cx3="http://schemas.microsoft.com/office/drawing/2016/5/9/chartex" xmlns:cx4="http://schemas.microsoft.com/office/drawing/2016/5/10/chartex" xmlns:cx5="http://schemas.microsoft.com/office/drawing/2016/5/11/chartex" xmlns:cx6="http://schemas.microsoft.com/office/drawing/2016/5/12/chartex" xmlns:cx7="http://schemas.microsoft.com/office/drawing/2016/5/13/chartex" xmlns:cx8="http://schemas.microsoft.com/office/drawing/2016/5/14/chartex" xmlns:mc="http://schemas.openxmlformats.org/markup-compatibility/2006" xmlns:aink="http://schemas.microsoft.com/office/drawing/2016/ink" xmlns:am3d="http://schemas.microsoft.com/office/drawing/2017/model3d" xmlns:o="urn:schemas-microsoft-com:office:office" xmlns:r="http://schemas.openxmlformats.org/officeDocument/2006/relationships" xmlns:m="http://schemas.openxmlformats.org/officeDocument/2006/math" xmlns:v="urn:schemas-microsoft-com:vml" xmlns:wp14="http://schemas.microsoft.com/office/word/2010/wordprocessingDrawing" xmlns:wp="http://schemas.openxmlformats.org/drawingml/2006/wordprocessingDrawing" xmlns:w10="urn:schemas-microsoft-com:office:word" xmlns:w="http://schemas.openxmlformats.org/wordprocessingml/2006/main" xmlns:w14="http://schemas.microsoft.com/office/word/2010/wordml" xmlns:w15="http://schemas.microsoft.com/office/word/2012/wordml" xmlns:w16cid="http://schemas.microsoft.com/office/word/2016/wordml/cid" xmlns:w16se="http://schemas.microsoft.com/office/word/2015/wordml/symex" xmlns:wpg="http://schemas.microsoft.com/office/word/2010/wordprocessingGroup" xmlns:wpi="http://schemas.microsoft.com/office/word/2010/wordprocessingInk" xmlns:wne="http://schemas.microsoft.com/office/word/2006/wordml" xmlns:wps="http://schemas.microsoft.com/office/word/2010/wordprocessingShape" mc:Ignorable="w14 w15 w16se w16cid wp14">
   <w:body>
     <w:p>
       <w:pPr>
         <w:pStyle w:val="Heading1"/>
+        <w:spacing w:before="0"/>
+        <w:rPr>
+          <w:sz w:val="28"/>
+          <w:szCs w:val="28"/>
+        </w:rPr>
       </w:pPr>
-      <w:bookmarkStart w:id="20" w:name="oregon-trail-grading-rubric"/>
+      <w:bookmarkStart w:id="0" w:name="rubric---unit-three-project"/>
       <w:r>
-        <w:t xml:space="preserve">Oregon Trail Grading Rubric</w:t>
+        <w:rPr>
+          <w:sz w:val="28"/>
+          <w:szCs w:val="28"/>
+        </w:rPr>
+        <w:t>Rubric - Unit Three Project</w:t>
       </w:r>
-      <w:bookmarkEnd w:id="20"/>
+      <w:bookmarkEnd w:id="0"/>
     </w:p>
     <w:p>
       <w:pPr>
         <w:pStyle w:val="FirstParagraph"/>
+        <w:jc w:val="right"/>
+        <w:rPr>
+          <w:sz w:val="20"/>
+          <w:szCs w:val="22"/>
+        </w:rPr>
       </w:pPr>
       <w:r>
-        <w:t xml:space="preserve">Student Name: _____________________________ Date: __________________</w:t>
+        <w:rPr>
+          <w:sz w:val="20"/>
+          <w:szCs w:val="22"/>
+        </w:rPr>
+        <w:t>Student Name: ____________________________ Date: _______________________</w:t>
       </w:r>
+    </w:p>
+    <w:p>
+      <w:pPr>
+        <w:pStyle w:val="Heading2"/>
+        <w:spacing w:before="0"/>
+        <w:rPr>
+          <w:sz w:val="24"/>
+          <w:szCs w:val="24"/>
+        </w:rPr>
+      </w:pPr>
+      <w:bookmarkStart w:id="1" w:name="X0e1a58683f77b858627a9597f0380dc543a99d3"/>
+      <w:r>
+        <w:rPr>
+          <w:sz w:val="24"/>
+          <w:szCs w:val="24"/>
+        </w:rPr>
+        <w:t>Student correctly identifies data types (2.01)</w:t>
+      </w:r>
+      <w:bookmarkEnd w:id="1"/>
     </w:p>
     <w:tbl>
       <w:tblPr>
         <w:tblStyle w:val="Table"/>
-        <w:tblW w:type="pct" w:w="0.0"/>
-        <w:tblLook w:firstRow="1"/>
+        <w:tblW w:w="5000" w:type="pct"/>
+        <w:tblBorders>
+          <w:top w:val="single" w:sz="4" w:space="0" w:color="auto"/>
+          <w:left w:val="single" w:sz="4" w:space="0" w:color="auto"/>
+          <w:bottom w:val="single" w:sz="4" w:space="0" w:color="auto"/>
+          <w:right w:val="single" w:sz="4" w:space="0" w:color="auto"/>
+          <w:insideH w:val="single" w:sz="4" w:space="0" w:color="auto"/>
+          <w:insideV w:val="single" w:sz="4" w:space="0" w:color="auto"/>
+        </w:tblBorders>
+        <w:tblLook w:val="07E0" w:firstRow="1" w:lastRow="1" w:firstColumn="1" w:lastColumn="1" w:noHBand="1" w:noVBand="1"/>
       </w:tblPr>
-      <w:tblGrid/>
+      <w:tblGrid>
+        <w:gridCol w:w="3312"/>
+        <w:gridCol w:w="3312"/>
+        <w:gridCol w:w="3312"/>
+        <w:gridCol w:w="3312"/>
+        <w:gridCol w:w="1368"/>
+      </w:tblGrid>
       <w:tr>
-        <w:trPr>
-          <w:cnfStyle w:firstRow="1"/>
-        </w:trPr>
-        <w:tc>
-          <w:tcPr>
-            <w:tcBorders>
-              <w:bottom w:val="single"/>
-            </w:tcBorders>
+        <w:tc>
+          <w:tcPr>
+            <w:tcW w:w="3312" w:type="dxa"/>
             <w:vAlign w:val="bottom"/>
           </w:tcPr>
           <w:p>
             <w:pPr>
               <w:pStyle w:val="Compact"/>
-              <w:jc w:val="left"/>
-            </w:pPr>
-            <w:r>
-              <w:rPr>
-                <w:b/>
-              </w:rPr>
-              <w:t xml:space="preserve">Functional Correctness( Behavior)</w:t>
-            </w:r>
-          </w:p>
-        </w:tc>
-        <w:tc>
-          <w:tcPr>
-            <w:tcBorders>
-              <w:bottom w:val="single"/>
-            </w:tcBorders>
+              <w:jc w:val="center"/>
+              <w:rPr>
+                <w:sz w:val="20"/>
+                <w:szCs w:val="22"/>
+              </w:rPr>
+            </w:pPr>
+            <w:r>
+              <w:rPr>
+                <w:sz w:val="20"/>
+                <w:szCs w:val="22"/>
+              </w:rPr>
+              <w:t>3</w:t>
+            </w:r>
+          </w:p>
+        </w:tc>
+        <w:tc>
+          <w:tcPr>
+            <w:tcW w:w="3312" w:type="dxa"/>
             <w:vAlign w:val="bottom"/>
           </w:tcPr>
           <w:p>
             <w:pPr>
               <w:pStyle w:val="Compact"/>
-              <w:jc w:val="left"/>
-            </w:pPr>
-            <w:r>
-              <w:t xml:space="preserve">Points</w:t>
-            </w:r>
-          </w:p>
-        </w:tc>
-        <w:tc>
-          <w:tcPr>
-            <w:tcBorders>
-              <w:bottom w:val="single"/>
-            </w:tcBorders>
+              <w:jc w:val="center"/>
+              <w:rPr>
+                <w:sz w:val="20"/>
+                <w:szCs w:val="22"/>
+              </w:rPr>
+            </w:pPr>
+            <w:r>
+              <w:rPr>
+                <w:sz w:val="20"/>
+                <w:szCs w:val="22"/>
+              </w:rPr>
+              <w:t>2</w:t>
+            </w:r>
+          </w:p>
+        </w:tc>
+        <w:tc>
+          <w:tcPr>
+            <w:tcW w:w="3312" w:type="dxa"/>
             <w:vAlign w:val="bottom"/>
           </w:tcPr>
           <w:p>
             <w:pPr>
               <w:pStyle w:val="Compact"/>
-              <w:jc w:val="left"/>
-            </w:pPr>
-            <w:r>
-              <w:t xml:space="preserve">Earned</w:t>
+              <w:jc w:val="center"/>
+              <w:rPr>
+                <w:sz w:val="20"/>
+                <w:szCs w:val="22"/>
+              </w:rPr>
+            </w:pPr>
+            <w:r>
+              <w:rPr>
+                <w:sz w:val="20"/>
+                <w:szCs w:val="22"/>
+              </w:rPr>
+              <w:t>1</w:t>
+            </w:r>
+          </w:p>
+        </w:tc>
+        <w:tc>
+          <w:tcPr>
+            <w:tcW w:w="3312" w:type="dxa"/>
+            <w:vAlign w:val="bottom"/>
+          </w:tcPr>
+          <w:p>
+            <w:pPr>
+              <w:pStyle w:val="Compact"/>
+              <w:jc w:val="center"/>
+              <w:rPr>
+                <w:sz w:val="20"/>
+                <w:szCs w:val="22"/>
+              </w:rPr>
+            </w:pPr>
+            <w:r>
+              <w:rPr>
+                <w:sz w:val="20"/>
+                <w:szCs w:val="22"/>
+              </w:rPr>
+              <w:t>0</w:t>
+            </w:r>
+          </w:p>
+        </w:tc>
+        <w:tc>
+          <w:tcPr>
+            <w:tcW w:w="1368" w:type="dxa"/>
+            <w:vAlign w:val="bottom"/>
+          </w:tcPr>
+          <w:p>
+            <w:pPr>
+              <w:pStyle w:val="Compact"/>
+              <w:jc w:val="center"/>
+              <w:rPr>
+                <w:sz w:val="20"/>
+                <w:szCs w:val="22"/>
+              </w:rPr>
+            </w:pPr>
+            <w:r>
+              <w:rPr>
+                <w:sz w:val="20"/>
+                <w:szCs w:val="22"/>
+              </w:rPr>
+              <w:t>Points</w:t>
             </w:r>
           </w:p>
         </w:tc>
       </w:tr>
       <w:tr>
         <w:tc>
-          <w:p>
-            <w:pPr>
-              <w:pStyle w:val="Compact"/>
-              <w:jc w:val="left"/>
-            </w:pPr>
-            <w:r>
-              <w:rPr>
-                <w:rStyle w:val="VerbatimChar"/>
-              </w:rPr>
-              <w:t xml:space="preserve">travel</w:t>
-            </w:r>
-            <w:r>
-              <w:t xml:space="preserve">,</w:t>
-            </w:r>
-            <w:r>
-              <w:t xml:space="preserve"> </w:t>
-            </w:r>
-            <w:r>
-              <w:rPr>
-                <w:rStyle w:val="VerbatimChar"/>
-              </w:rPr>
-              <w:t xml:space="preserve">rest</w:t>
-            </w:r>
-            <w:r>
-              <w:t xml:space="preserve">,</w:t>
-            </w:r>
-            <w:r>
-              <w:t xml:space="preserve"> </w:t>
-            </w:r>
-            <w:r>
-              <w:rPr>
-                <w:rStyle w:val="VerbatimChar"/>
-              </w:rPr>
-              <w:t xml:space="preserve">hunt</w:t>
-            </w:r>
-          </w:p>
-        </w:tc>
-        <w:tc>
-          <w:p>
-            <w:pPr>
-              <w:pStyle w:val="Compact"/>
-              <w:jc w:val="left"/>
-            </w:pPr>
-            <w:r>
-              <w:t xml:space="preserve">15</w:t>
-            </w:r>
-          </w:p>
-        </w:tc>
-        <w:tc>
-          <w:p/>
+          <w:tcPr>
+            <w:tcW w:w="3312" w:type="dxa"/>
+          </w:tcPr>
+          <w:p>
+            <w:pPr>
+              <w:pStyle w:val="Compact"/>
+              <w:jc w:val="center"/>
+              <w:rPr>
+                <w:sz w:val="20"/>
+                <w:szCs w:val="22"/>
+              </w:rPr>
+            </w:pPr>
+            <w:r>
+              <w:rPr>
+                <w:sz w:val="20"/>
+                <w:szCs w:val="22"/>
+              </w:rPr>
+              <w:t>Student correctly identifies all data types</w:t>
+            </w:r>
+          </w:p>
+        </w:tc>
+        <w:tc>
+          <w:tcPr>
+            <w:tcW w:w="3312" w:type="dxa"/>
+          </w:tcPr>
+          <w:p>
+            <w:pPr>
+              <w:pStyle w:val="Compact"/>
+              <w:jc w:val="center"/>
+              <w:rPr>
+                <w:sz w:val="20"/>
+                <w:szCs w:val="22"/>
+              </w:rPr>
+            </w:pPr>
+            <w:r>
+              <w:rPr>
+                <w:sz w:val="20"/>
+                <w:szCs w:val="22"/>
+              </w:rPr>
+              <w:t>Student correctly identifies most data types</w:t>
+            </w:r>
+          </w:p>
+        </w:tc>
+        <w:tc>
+          <w:tcPr>
+            <w:tcW w:w="3312" w:type="dxa"/>
+          </w:tcPr>
+          <w:p>
+            <w:pPr>
+              <w:pStyle w:val="Compact"/>
+              <w:jc w:val="center"/>
+              <w:rPr>
+                <w:sz w:val="20"/>
+                <w:szCs w:val="22"/>
+              </w:rPr>
+            </w:pPr>
+            <w:r>
+              <w:rPr>
+                <w:sz w:val="20"/>
+                <w:szCs w:val="22"/>
+              </w:rPr>
+              <w:t>Student identifies a few data types</w:t>
+            </w:r>
+          </w:p>
+        </w:tc>
+        <w:tc>
+          <w:tcPr>
+            <w:tcW w:w="3312" w:type="dxa"/>
+          </w:tcPr>
+          <w:p>
+            <w:pPr>
+              <w:pStyle w:val="Compact"/>
+              <w:jc w:val="center"/>
+              <w:rPr>
+                <w:sz w:val="20"/>
+                <w:szCs w:val="22"/>
+              </w:rPr>
+            </w:pPr>
+            <w:r>
+              <w:rPr>
+                <w:sz w:val="20"/>
+                <w:szCs w:val="22"/>
+              </w:rPr>
+              <w:t>No evidence that the student can correctly identify data types</w:t>
+            </w:r>
+          </w:p>
+        </w:tc>
+        <w:tc>
+          <w:tcPr>
+            <w:tcW w:w="1368" w:type="dxa"/>
+          </w:tcPr>
+          <w:p>
+            <w:pPr>
+              <w:rPr>
+                <w:sz w:val="20"/>
+                <w:szCs w:val="22"/>
+              </w:rPr>
+            </w:pPr>
+          </w:p>
         </w:tc>
       </w:tr>
       <w:tr>
         <w:tc>
-          <w:p>
-            <w:pPr>
-              <w:pStyle w:val="Compact"/>
-              <w:jc w:val="left"/>
-            </w:pPr>
-            <w:r>
-              <w:rPr>
-                <w:rStyle w:val="VerbatimChar"/>
-              </w:rPr>
-              <w:t xml:space="preserve">status</w:t>
-            </w:r>
-            <w:r>
-              <w:t xml:space="preserve">,</w:t>
-            </w:r>
-            <w:r>
-              <w:t xml:space="preserve"> </w:t>
-            </w:r>
-            <w:r>
-              <w:rPr>
-                <w:rStyle w:val="VerbatimChar"/>
-              </w:rPr>
-              <w:t xml:space="preserve">help</w:t>
-            </w:r>
-            <w:r>
-              <w:t xml:space="preserve">, and</w:t>
-            </w:r>
-            <w:r>
-              <w:t xml:space="preserve"> </w:t>
-            </w:r>
-            <w:r>
-              <w:rPr>
-                <w:rStyle w:val="VerbatimChar"/>
-              </w:rPr>
-              <w:t xml:space="preserve">quit</w:t>
-            </w:r>
-          </w:p>
-        </w:tc>
-        <w:tc>
-          <w:p>
-            <w:pPr>
-              <w:pStyle w:val="Compact"/>
-              <w:jc w:val="left"/>
-            </w:pPr>
-            <w:r>
-              <w:t xml:space="preserve">5</w:t>
-            </w:r>
-          </w:p>
-        </w:tc>
-        <w:tc>
-          <w:p/>
-        </w:tc>
-      </w:tr>
-      <w:tr>
-        <w:tc>
-          <w:p>
-            <w:pPr>
-              <w:pStyle w:val="Compact"/>
-              <w:jc w:val="left"/>
-            </w:pPr>
-            <w:r>
-              <w:t xml:space="preserve">Game ends if food runs out, days run out, or health runs out</w:t>
-            </w:r>
-          </w:p>
-        </w:tc>
-        <w:tc>
-          <w:p>
-            <w:pPr>
-              <w:pStyle w:val="Compact"/>
-              <w:jc w:val="left"/>
-            </w:pPr>
-            <w:r>
-              <w:t xml:space="preserve">10</w:t>
-            </w:r>
-          </w:p>
-        </w:tc>
-        <w:tc>
-          <w:p/>
-        </w:tc>
-      </w:tr>
-      <w:tr>
-        <w:tc>
-          <w:p>
-            <w:pPr>
-              <w:pStyle w:val="Compact"/>
-              <w:jc w:val="left"/>
-            </w:pPr>
-            <w:r>
-              <w:t xml:space="preserve">Days roll over correctly</w:t>
-            </w:r>
-          </w:p>
-        </w:tc>
-        <w:tc>
-          <w:p>
-            <w:pPr>
-              <w:pStyle w:val="Compact"/>
-              <w:jc w:val="left"/>
-            </w:pPr>
-            <w:r>
-              <w:t xml:space="preserve">10</w:t>
-            </w:r>
-          </w:p>
-        </w:tc>
-        <w:tc>
-          <w:p/>
-        </w:tc>
-      </w:tr>
-      <w:tr>
-        <w:tc>
-          <w:p>
-            <w:pPr>
-              <w:pStyle w:val="Compact"/>
-              <w:jc w:val="left"/>
-            </w:pPr>
-            <w:r>
-              <w:t xml:space="preserve">Food decreases every day</w:t>
-            </w:r>
-          </w:p>
-        </w:tc>
-        <w:tc>
-          <w:p>
-            <w:pPr>
-              <w:pStyle w:val="Compact"/>
-              <w:jc w:val="left"/>
-            </w:pPr>
-            <w:r>
-              <w:t xml:space="preserve">5</w:t>
-            </w:r>
-          </w:p>
-        </w:tc>
-        <w:tc>
-          <w:p/>
-        </w:tc>
-      </w:tr>
-      <w:tr>
-        <w:tc>
-          <w:p>
-            <w:pPr>
-              <w:pStyle w:val="Compact"/>
-              <w:jc w:val="left"/>
-            </w:pPr>
-            <w:r>
-              <w:t xml:space="preserve">Health decreases randomly</w:t>
-            </w:r>
-          </w:p>
-        </w:tc>
-        <w:tc>
-          <w:p>
-            <w:pPr>
-              <w:pStyle w:val="Compact"/>
-              <w:jc w:val="left"/>
-            </w:pPr>
-            <w:r>
-              <w:t xml:space="preserve">5</w:t>
-            </w:r>
-          </w:p>
-        </w:tc>
-        <w:tc>
-          <w:p/>
-        </w:tc>
-      </w:tr>
-      <w:tr>
-        <w:tc>
-          <w:p>
-            <w:pPr>
-              <w:pStyle w:val="Compact"/>
-              <w:jc w:val="left"/>
+          <w:tcPr>
+            <w:tcW w:w="3312" w:type="dxa"/>
+          </w:tcPr>
+          <w:p>
+            <w:pPr>
+              <w:rPr>
+                <w:sz w:val="20"/>
+                <w:szCs w:val="22"/>
+              </w:rPr>
+            </w:pPr>
+          </w:p>
+        </w:tc>
+        <w:tc>
+          <w:tcPr>
+            <w:tcW w:w="3312" w:type="dxa"/>
+          </w:tcPr>
+          <w:p>
+            <w:pPr>
+              <w:rPr>
+                <w:sz w:val="20"/>
+                <w:szCs w:val="22"/>
+              </w:rPr>
+            </w:pPr>
+          </w:p>
+        </w:tc>
+        <w:tc>
+          <w:tcPr>
+            <w:tcW w:w="3312" w:type="dxa"/>
+          </w:tcPr>
+          <w:p>
+            <w:pPr>
+              <w:rPr>
+                <w:sz w:val="20"/>
+                <w:szCs w:val="22"/>
+              </w:rPr>
+            </w:pPr>
+          </w:p>
+        </w:tc>
+        <w:tc>
+          <w:tcPr>
+            <w:tcW w:w="3312" w:type="dxa"/>
+          </w:tcPr>
+          <w:p>
+            <w:pPr>
+              <w:pStyle w:val="Compact"/>
+              <w:jc w:val="center"/>
+              <w:rPr>
+                <w:sz w:val="20"/>
+                <w:szCs w:val="22"/>
+              </w:rPr>
             </w:pPr>
             <w:r>
               <w:rPr>
                 <w:b/>
-              </w:rPr>
-              <w:t xml:space="preserve">Sub total</w:t>
-            </w:r>
-          </w:p>
-        </w:tc>
-        <w:tc>
-          <w:p>
-            <w:pPr>
-              <w:pStyle w:val="Compact"/>
-              <w:jc w:val="left"/>
-            </w:pPr>
-            <w:r>
-              <w:t xml:space="preserve">50</w:t>
-            </w:r>
-          </w:p>
-        </w:tc>
-        <w:tc>
-          <w:p/>
-        </w:tc>
-      </w:tr>
-      <w:tr>
-        <w:tc>
-          <w:p>
-            <w:pPr>
-              <w:pStyle w:val="Compact"/>
-              <w:jc w:val="left"/>
-            </w:pPr>
-            <w:r>
-              <w:rPr>
-                <w:b/>
-              </w:rPr>
-              <w:t xml:space="preserve">Technical Correctness</w:t>
-            </w:r>
-          </w:p>
-        </w:tc>
-        <w:tc>
-          <w:p/>
-        </w:tc>
-        <w:tc>
-          <w:p/>
-        </w:tc>
-      </w:tr>
-      <w:tr>
-        <w:tc>
-          <w:p>
-            <w:pPr>
-              <w:pStyle w:val="Compact"/>
-              <w:jc w:val="left"/>
-            </w:pPr>
-            <w:r>
-              <w:t xml:space="preserve">Correctly use functions and contracts</w:t>
-            </w:r>
-          </w:p>
-        </w:tc>
-        <w:tc>
-          <w:p>
-            <w:pPr>
-              <w:pStyle w:val="Compact"/>
-              <w:jc w:val="left"/>
-            </w:pPr>
-            <w:r>
-              <w:t xml:space="preserve">20</w:t>
-            </w:r>
-          </w:p>
-        </w:tc>
-        <w:tc>
-          <w:p/>
-        </w:tc>
-      </w:tr>
-      <w:tr>
-        <w:tc>
-          <w:p>
-            <w:pPr>
-              <w:pStyle w:val="Compact"/>
-              <w:jc w:val="left"/>
-            </w:pPr>
-            <w:r>
-              <w:t xml:space="preserve">Correctly use imported random function</w:t>
-            </w:r>
-          </w:p>
-        </w:tc>
-        <w:tc>
-          <w:p>
-            <w:pPr>
-              <w:pStyle w:val="Compact"/>
-              <w:jc w:val="left"/>
-            </w:pPr>
-            <w:r>
-              <w:t xml:space="preserve">5</w:t>
-            </w:r>
-          </w:p>
-        </w:tc>
-        <w:tc>
-          <w:p/>
-        </w:tc>
-      </w:tr>
-      <w:tr>
-        <w:tc>
-          <w:p>
-            <w:pPr>
-              <w:pStyle w:val="Compact"/>
-              <w:jc w:val="left"/>
-            </w:pPr>
-            <w:r>
-              <w:t xml:space="preserve">Correctly use global variables</w:t>
-            </w:r>
-          </w:p>
-        </w:tc>
-        <w:tc>
-          <w:p>
-            <w:pPr>
-              <w:pStyle w:val="Compact"/>
-              <w:jc w:val="left"/>
-            </w:pPr>
-            <w:r>
-              <w:t xml:space="preserve">5</w:t>
-            </w:r>
-          </w:p>
-        </w:tc>
-        <w:tc>
-          <w:p/>
-        </w:tc>
-      </w:tr>
-      <w:tr>
-        <w:tc>
-          <w:p>
-            <w:pPr>
-              <w:pStyle w:val="Compact"/>
-              <w:jc w:val="left"/>
-            </w:pPr>
-            <w:r>
-              <w:t xml:space="preserve">Correctly use and update variables</w:t>
-            </w:r>
-          </w:p>
-        </w:tc>
-        <w:tc>
-          <w:p>
-            <w:pPr>
-              <w:pStyle w:val="Compact"/>
-              <w:jc w:val="left"/>
-            </w:pPr>
-            <w:r>
-              <w:t xml:space="preserve">5</w:t>
-            </w:r>
-          </w:p>
-        </w:tc>
-        <w:tc>
-          <w:p/>
-        </w:tc>
-      </w:tr>
-      <w:tr>
-        <w:tc>
-          <w:p>
-            <w:pPr>
-              <w:pStyle w:val="Compact"/>
-              <w:jc w:val="left"/>
-            </w:pPr>
-            <w:r>
-              <w:t xml:space="preserve">Correctly add_days and select_action functions</w:t>
-            </w:r>
-          </w:p>
-        </w:tc>
-        <w:tc>
-          <w:p>
-            <w:pPr>
-              <w:pStyle w:val="Compact"/>
-              <w:jc w:val="left"/>
-            </w:pPr>
-            <w:r>
-              <w:t xml:space="preserve">15</w:t>
-            </w:r>
-          </w:p>
-        </w:tc>
-        <w:tc>
-          <w:p/>
-        </w:tc>
-      </w:tr>
-      <w:tr>
-        <w:tc>
-          <w:p>
-            <w:pPr>
-              <w:pStyle w:val="Compact"/>
-              <w:jc w:val="left"/>
-            </w:pPr>
-            <w:r>
-              <w:rPr>
-                <w:b/>
-              </w:rPr>
-              <w:t xml:space="preserve">Sub total</w:t>
-            </w:r>
-          </w:p>
-        </w:tc>
-        <w:tc>
-          <w:p>
-            <w:pPr>
-              <w:pStyle w:val="Compact"/>
-              <w:jc w:val="left"/>
-            </w:pPr>
-            <w:r>
-              <w:t xml:space="preserve">50</w:t>
-            </w:r>
-          </w:p>
-        </w:tc>
-        <w:tc>
-          <w:p/>
-        </w:tc>
-      </w:tr>
-      <w:tr>
-        <w:tc>
-          <w:p>
-            <w:pPr>
-              <w:pStyle w:val="Compact"/>
-              <w:jc w:val="left"/>
-            </w:pPr>
-            <w:r>
-              <w:t xml:space="preserve">Total</w:t>
-            </w:r>
-          </w:p>
-        </w:tc>
-        <w:tc>
-          <w:p>
-            <w:pPr>
-              <w:pStyle w:val="Compact"/>
-              <w:jc w:val="left"/>
-            </w:pPr>
-            <w:r>
-              <w:t xml:space="preserve">100</w:t>
-            </w:r>
-          </w:p>
-        </w:tc>
-        <w:tc>
-          <w:p/>
+                <w:sz w:val="20"/>
+                <w:szCs w:val="22"/>
+              </w:rPr>
+              <w:t>Sub Total</w:t>
+            </w:r>
+          </w:p>
+        </w:tc>
+        <w:tc>
+          <w:tcPr>
+            <w:tcW w:w="1368" w:type="dxa"/>
+          </w:tcPr>
+          <w:p>
+            <w:pPr>
+              <w:rPr>
+                <w:sz w:val="20"/>
+                <w:szCs w:val="22"/>
+              </w:rPr>
+            </w:pPr>
+          </w:p>
         </w:tc>
       </w:tr>
     </w:tbl>
     <w:p>
       <w:pPr>
         <w:pStyle w:val="Heading2"/>
+        <w:spacing w:before="0"/>
+        <w:rPr>
+          <w:sz w:val="24"/>
+          <w:szCs w:val="24"/>
+        </w:rPr>
       </w:pPr>
-      <w:bookmarkStart w:id="21" w:name="final-grade"/>
+      <w:bookmarkStart w:id="2" w:name="student-correctly-uses-lists-2.04-2.05"/>
       <w:r>
-        <w:t xml:space="preserve">Final Grade</w:t>
+        <w:rPr>
+          <w:sz w:val="24"/>
+          <w:szCs w:val="24"/>
+        </w:rPr>
+        <w:t>Student correctly uses lists (2.04, 2.05)</w:t>
       </w:r>
-      <w:bookmarkEnd w:id="21"/>
+      <w:bookmarkEnd w:id="2"/>
     </w:p>
     <w:tbl>
       <w:tblPr>
         <w:tblStyle w:val="Table"/>
-        <w:tblW w:type="pct" w:w="0.0"/>
-        <w:tblLook w:firstRow="1"/>
+        <w:tblW w:w="5000" w:type="pct"/>
+        <w:tblBorders>
+          <w:top w:val="single" w:sz="4" w:space="0" w:color="auto"/>
+          <w:left w:val="single" w:sz="4" w:space="0" w:color="auto"/>
+          <w:bottom w:val="single" w:sz="4" w:space="0" w:color="auto"/>
+          <w:right w:val="single" w:sz="4" w:space="0" w:color="auto"/>
+          <w:insideH w:val="single" w:sz="4" w:space="0" w:color="auto"/>
+          <w:insideV w:val="single" w:sz="4" w:space="0" w:color="auto"/>
+        </w:tblBorders>
+        <w:tblLook w:val="07E0" w:firstRow="1" w:lastRow="1" w:firstColumn="1" w:lastColumn="1" w:noHBand="1" w:noVBand="1"/>
       </w:tblPr>
-      <w:tblGrid/>
+      <w:tblGrid>
+        <w:gridCol w:w="3312"/>
+        <w:gridCol w:w="3312"/>
+        <w:gridCol w:w="3312"/>
+        <w:gridCol w:w="3312"/>
+        <w:gridCol w:w="1368"/>
+      </w:tblGrid>
       <w:tr>
-        <w:trPr>
-          <w:cnfStyle w:firstRow="1"/>
-        </w:trPr>
-        <w:tc>
-          <w:tcPr>
-            <w:tcBorders>
-              <w:bottom w:val="single"/>
-            </w:tcBorders>
+        <w:tc>
+          <w:tcPr>
+            <w:tcW w:w="3312" w:type="dxa"/>
             <w:vAlign w:val="bottom"/>
           </w:tcPr>
           <w:p>
             <w:pPr>
               <w:pStyle w:val="Compact"/>
-              <w:jc w:val="left"/>
-            </w:pPr>
-            <w:r>
-              <w:rPr>
-                <w:b/>
-              </w:rPr>
-              <w:t xml:space="preserve">Points Possible</w:t>
-            </w:r>
-          </w:p>
-        </w:tc>
-        <w:tc>
-          <w:tcPr>
-            <w:tcBorders>
-              <w:bottom w:val="single"/>
-            </w:tcBorders>
+              <w:jc w:val="center"/>
+              <w:rPr>
+                <w:sz w:val="20"/>
+                <w:szCs w:val="22"/>
+              </w:rPr>
+            </w:pPr>
+            <w:r>
+              <w:rPr>
+                <w:sz w:val="20"/>
+                <w:szCs w:val="22"/>
+              </w:rPr>
+              <w:t>3</w:t>
+            </w:r>
+          </w:p>
+        </w:tc>
+        <w:tc>
+          <w:tcPr>
+            <w:tcW w:w="3312" w:type="dxa"/>
             <w:vAlign w:val="bottom"/>
           </w:tcPr>
           <w:p>
             <w:pPr>
               <w:pStyle w:val="Compact"/>
-              <w:jc w:val="left"/>
-            </w:pPr>
-            <w:r>
-              <w:rPr>
-                <w:b/>
-              </w:rPr>
-              <w:t xml:space="preserve">Points Earned</w:t>
-            </w:r>
-          </w:p>
-        </w:tc>
-        <w:tc>
-          <w:tcPr>
-            <w:tcBorders>
-              <w:bottom w:val="single"/>
-            </w:tcBorders>
+              <w:jc w:val="center"/>
+              <w:rPr>
+                <w:sz w:val="20"/>
+                <w:szCs w:val="22"/>
+              </w:rPr>
+            </w:pPr>
+            <w:r>
+              <w:rPr>
+                <w:sz w:val="20"/>
+                <w:szCs w:val="22"/>
+              </w:rPr>
+              <w:t>2</w:t>
+            </w:r>
+          </w:p>
+        </w:tc>
+        <w:tc>
+          <w:tcPr>
+            <w:tcW w:w="3312" w:type="dxa"/>
             <w:vAlign w:val="bottom"/>
           </w:tcPr>
           <w:p>
             <w:pPr>
               <w:pStyle w:val="Compact"/>
-              <w:jc w:val="left"/>
-            </w:pPr>
-            <w:r>
-              <w:t xml:space="preserve">Percentage</w:t>
+              <w:jc w:val="center"/>
+              <w:rPr>
+                <w:sz w:val="20"/>
+                <w:szCs w:val="22"/>
+              </w:rPr>
+            </w:pPr>
+            <w:r>
+              <w:rPr>
+                <w:sz w:val="20"/>
+                <w:szCs w:val="22"/>
+              </w:rPr>
+              <w:t>1</w:t>
+            </w:r>
+          </w:p>
+        </w:tc>
+        <w:tc>
+          <w:tcPr>
+            <w:tcW w:w="3312" w:type="dxa"/>
+            <w:vAlign w:val="bottom"/>
+          </w:tcPr>
+          <w:p>
+            <w:pPr>
+              <w:pStyle w:val="Compact"/>
+              <w:jc w:val="center"/>
+              <w:rPr>
+                <w:sz w:val="20"/>
+                <w:szCs w:val="22"/>
+              </w:rPr>
+            </w:pPr>
+            <w:r>
+              <w:rPr>
+                <w:sz w:val="20"/>
+                <w:szCs w:val="22"/>
+              </w:rPr>
+              <w:t>0</w:t>
+            </w:r>
+          </w:p>
+        </w:tc>
+        <w:tc>
+          <w:tcPr>
+            <w:tcW w:w="1368" w:type="dxa"/>
+            <w:vAlign w:val="bottom"/>
+          </w:tcPr>
+          <w:p>
+            <w:pPr>
+              <w:pStyle w:val="Compact"/>
+              <w:jc w:val="center"/>
+              <w:rPr>
+                <w:sz w:val="20"/>
+                <w:szCs w:val="22"/>
+              </w:rPr>
+            </w:pPr>
+            <w:r>
+              <w:rPr>
+                <w:sz w:val="20"/>
+                <w:szCs w:val="22"/>
+              </w:rPr>
+              <w:t>Points</w:t>
             </w:r>
           </w:p>
         </w:tc>
       </w:tr>
       <w:tr>
         <w:tc>
-          <w:p>
-            <w:pPr>
-              <w:pStyle w:val="Compact"/>
-              <w:jc w:val="left"/>
-            </w:pPr>
-            <w:r>
-              <w:t xml:space="preserve">100</w:t>
-            </w:r>
-          </w:p>
-        </w:tc>
-        <w:tc>
-          <w:p/>
-        </w:tc>
-        <w:tc>
-          <w:p/>
+          <w:tcPr>
+            <w:tcW w:w="3312" w:type="dxa"/>
+          </w:tcPr>
+          <w:p>
+            <w:pPr>
+              <w:pStyle w:val="Compact"/>
+              <w:jc w:val="center"/>
+              <w:rPr>
+                <w:sz w:val="20"/>
+                <w:szCs w:val="22"/>
+              </w:rPr>
+            </w:pPr>
+            <w:r>
+              <w:rPr>
+                <w:sz w:val="20"/>
+                <w:szCs w:val="22"/>
+              </w:rPr>
+              <w:t>Student programs uses lists of multiple types</w:t>
+            </w:r>
+          </w:p>
+        </w:tc>
+        <w:tc>
+          <w:tcPr>
+            <w:tcW w:w="3312" w:type="dxa"/>
+          </w:tcPr>
+          <w:p>
+            <w:pPr>
+              <w:pStyle w:val="Compact"/>
+              <w:jc w:val="center"/>
+              <w:rPr>
+                <w:sz w:val="20"/>
+                <w:szCs w:val="22"/>
+              </w:rPr>
+            </w:pPr>
+            <w:r>
+              <w:rPr>
+                <w:sz w:val="20"/>
+                <w:szCs w:val="22"/>
+              </w:rPr>
+              <w:t>Student program uses lists of one type</w:t>
+            </w:r>
+          </w:p>
+        </w:tc>
+        <w:tc>
+          <w:tcPr>
+            <w:tcW w:w="3312" w:type="dxa"/>
+          </w:tcPr>
+          <w:p>
+            <w:pPr>
+              <w:pStyle w:val="Compact"/>
+              <w:jc w:val="center"/>
+              <w:rPr>
+                <w:sz w:val="20"/>
+                <w:szCs w:val="22"/>
+              </w:rPr>
+            </w:pPr>
+            <w:r>
+              <w:rPr>
+                <w:sz w:val="20"/>
+                <w:szCs w:val="22"/>
+              </w:rPr>
+              <w:t>____</w:t>
+            </w:r>
+          </w:p>
+        </w:tc>
+        <w:tc>
+          <w:tcPr>
+            <w:tcW w:w="3312" w:type="dxa"/>
+          </w:tcPr>
+          <w:p>
+            <w:pPr>
+              <w:pStyle w:val="Compact"/>
+              <w:jc w:val="center"/>
+              <w:rPr>
+                <w:sz w:val="20"/>
+                <w:szCs w:val="22"/>
+              </w:rPr>
+            </w:pPr>
+            <w:r>
+              <w:rPr>
+                <w:sz w:val="20"/>
+                <w:szCs w:val="22"/>
+              </w:rPr>
+              <w:t>No evidence that they student can create a list using multiple types</w:t>
+            </w:r>
+          </w:p>
+        </w:tc>
+        <w:tc>
+          <w:tcPr>
+            <w:tcW w:w="1368" w:type="dxa"/>
+          </w:tcPr>
+          <w:p>
+            <w:pPr>
+              <w:rPr>
+                <w:sz w:val="20"/>
+                <w:szCs w:val="22"/>
+              </w:rPr>
+            </w:pPr>
+          </w:p>
+        </w:tc>
+      </w:tr>
+      <w:tr>
+        <w:tc>
+          <w:tcPr>
+            <w:tcW w:w="3312" w:type="dxa"/>
+          </w:tcPr>
+          <w:p>
+            <w:pPr>
+              <w:rPr>
+                <w:sz w:val="20"/>
+                <w:szCs w:val="22"/>
+              </w:rPr>
+            </w:pPr>
+          </w:p>
+        </w:tc>
+        <w:tc>
+          <w:tcPr>
+            <w:tcW w:w="3312" w:type="dxa"/>
+          </w:tcPr>
+          <w:p>
+            <w:pPr>
+              <w:rPr>
+                <w:sz w:val="20"/>
+                <w:szCs w:val="22"/>
+              </w:rPr>
+            </w:pPr>
+          </w:p>
+        </w:tc>
+        <w:tc>
+          <w:tcPr>
+            <w:tcW w:w="3312" w:type="dxa"/>
+          </w:tcPr>
+          <w:p>
+            <w:pPr>
+              <w:rPr>
+                <w:sz w:val="20"/>
+                <w:szCs w:val="22"/>
+              </w:rPr>
+            </w:pPr>
+          </w:p>
+        </w:tc>
+        <w:tc>
+          <w:tcPr>
+            <w:tcW w:w="3312" w:type="dxa"/>
+          </w:tcPr>
+          <w:p>
+            <w:pPr>
+              <w:pStyle w:val="Compact"/>
+              <w:jc w:val="center"/>
+              <w:rPr>
+                <w:sz w:val="20"/>
+                <w:szCs w:val="22"/>
+              </w:rPr>
+            </w:pPr>
+            <w:r>
+              <w:rPr>
+                <w:b/>
+                <w:sz w:val="20"/>
+                <w:szCs w:val="22"/>
+              </w:rPr>
+              <w:t>Sub Total</w:t>
+            </w:r>
+          </w:p>
+        </w:tc>
+        <w:tc>
+          <w:tcPr>
+            <w:tcW w:w="1368" w:type="dxa"/>
+          </w:tcPr>
+          <w:p>
+            <w:pPr>
+              <w:rPr>
+                <w:sz w:val="20"/>
+                <w:szCs w:val="22"/>
+              </w:rPr>
+            </w:pPr>
+          </w:p>
         </w:tc>
       </w:tr>
     </w:tbl>
+    <w:p>
+      <w:pPr>
+        <w:pStyle w:val="Heading2"/>
+        <w:spacing w:before="0"/>
+        <w:rPr>
+          <w:sz w:val="24"/>
+          <w:szCs w:val="24"/>
+        </w:rPr>
+      </w:pPr>
+      <w:bookmarkStart w:id="3" w:name="X2631f36746c5f9e2d4b5064b7a85325d2ca6f71"/>
+      <w:r>
+        <w:rPr>
+          <w:sz w:val="24"/>
+          <w:szCs w:val="24"/>
+        </w:rPr>
+        <w:t>Student correctly uses built in functions (3.01)</w:t>
+      </w:r>
+      <w:bookmarkEnd w:id="3"/>
+    </w:p>
+    <w:tbl>
+      <w:tblPr>
+        <w:tblStyle w:val="Table"/>
+        <w:tblW w:w="5000" w:type="pct"/>
+        <w:tblBorders>
+          <w:top w:val="single" w:sz="4" w:space="0" w:color="auto"/>
+          <w:left w:val="single" w:sz="4" w:space="0" w:color="auto"/>
+          <w:bottom w:val="single" w:sz="4" w:space="0" w:color="auto"/>
+          <w:right w:val="single" w:sz="4" w:space="0" w:color="auto"/>
+          <w:insideH w:val="single" w:sz="4" w:space="0" w:color="auto"/>
+          <w:insideV w:val="single" w:sz="4" w:space="0" w:color="auto"/>
+        </w:tblBorders>
+        <w:tblLook w:val="07E0" w:firstRow="1" w:lastRow="1" w:firstColumn="1" w:lastColumn="1" w:noHBand="1" w:noVBand="1"/>
+      </w:tblPr>
+      <w:tblGrid>
+        <w:gridCol w:w="3312"/>
+        <w:gridCol w:w="3312"/>
+        <w:gridCol w:w="3312"/>
+        <w:gridCol w:w="3312"/>
+        <w:gridCol w:w="1368"/>
+      </w:tblGrid>
+      <w:tr>
+        <w:tc>
+          <w:tcPr>
+            <w:tcW w:w="3312" w:type="dxa"/>
+            <w:vAlign w:val="bottom"/>
+          </w:tcPr>
+          <w:p>
+            <w:pPr>
+              <w:pStyle w:val="Compact"/>
+              <w:jc w:val="center"/>
+              <w:rPr>
+                <w:sz w:val="20"/>
+                <w:szCs w:val="22"/>
+              </w:rPr>
+            </w:pPr>
+            <w:r>
+              <w:rPr>
+                <w:sz w:val="20"/>
+                <w:szCs w:val="22"/>
+              </w:rPr>
+              <w:t>3</w:t>
+            </w:r>
+          </w:p>
+        </w:tc>
+        <w:tc>
+          <w:tcPr>
+            <w:tcW w:w="3312" w:type="dxa"/>
+            <w:vAlign w:val="bottom"/>
+          </w:tcPr>
+          <w:p>
+            <w:pPr>
+              <w:pStyle w:val="Compact"/>
+              <w:jc w:val="center"/>
+              <w:rPr>
+                <w:sz w:val="20"/>
+                <w:szCs w:val="22"/>
+              </w:rPr>
+            </w:pPr>
+            <w:r>
+              <w:rPr>
+                <w:sz w:val="20"/>
+                <w:szCs w:val="22"/>
+              </w:rPr>
+              <w:t>2</w:t>
+            </w:r>
+          </w:p>
+        </w:tc>
+        <w:tc>
+          <w:tcPr>
+            <w:tcW w:w="3312" w:type="dxa"/>
+            <w:vAlign w:val="bottom"/>
+          </w:tcPr>
+          <w:p>
+            <w:pPr>
+              <w:pStyle w:val="Compact"/>
+              <w:jc w:val="center"/>
+              <w:rPr>
+                <w:sz w:val="20"/>
+                <w:szCs w:val="22"/>
+              </w:rPr>
+            </w:pPr>
+            <w:r>
+              <w:rPr>
+                <w:sz w:val="20"/>
+                <w:szCs w:val="22"/>
+              </w:rPr>
+              <w:t>1</w:t>
+            </w:r>
+          </w:p>
+        </w:tc>
+        <w:tc>
+          <w:tcPr>
+            <w:tcW w:w="3312" w:type="dxa"/>
+            <w:vAlign w:val="bottom"/>
+          </w:tcPr>
+          <w:p>
+            <w:pPr>
+              <w:pStyle w:val="Compact"/>
+              <w:jc w:val="center"/>
+              <w:rPr>
+                <w:sz w:val="20"/>
+                <w:szCs w:val="22"/>
+              </w:rPr>
+            </w:pPr>
+            <w:r>
+              <w:rPr>
+                <w:sz w:val="20"/>
+                <w:szCs w:val="22"/>
+              </w:rPr>
+              <w:t>0</w:t>
+            </w:r>
+          </w:p>
+        </w:tc>
+        <w:tc>
+          <w:tcPr>
+            <w:tcW w:w="1368" w:type="dxa"/>
+            <w:vAlign w:val="bottom"/>
+          </w:tcPr>
+          <w:p>
+            <w:pPr>
+              <w:pStyle w:val="Compact"/>
+              <w:jc w:val="center"/>
+              <w:rPr>
+                <w:sz w:val="20"/>
+                <w:szCs w:val="22"/>
+              </w:rPr>
+            </w:pPr>
+            <w:r>
+              <w:rPr>
+                <w:sz w:val="20"/>
+                <w:szCs w:val="22"/>
+              </w:rPr>
+              <w:t>P</w:t>
+            </w:r>
+            <w:r>
+              <w:rPr>
+                <w:sz w:val="20"/>
+                <w:szCs w:val="22"/>
+              </w:rPr>
+              <w:t>oints</w:t>
+            </w:r>
+          </w:p>
+        </w:tc>
+      </w:tr>
+      <w:tr>
+        <w:tc>
+          <w:tcPr>
+            <w:tcW w:w="3312" w:type="dxa"/>
+          </w:tcPr>
+          <w:p>
+            <w:pPr>
+              <w:pStyle w:val="Compact"/>
+              <w:jc w:val="center"/>
+              <w:rPr>
+                <w:sz w:val="20"/>
+                <w:szCs w:val="22"/>
+              </w:rPr>
+            </w:pPr>
+            <w:r>
+              <w:rPr>
+                <w:sz w:val="20"/>
+                <w:szCs w:val="22"/>
+              </w:rPr>
+              <w:t>Student correctly uses a built in function that returns a value</w:t>
+            </w:r>
+          </w:p>
+        </w:tc>
+        <w:tc>
+          <w:tcPr>
+            <w:tcW w:w="3312" w:type="dxa"/>
+          </w:tcPr>
+          <w:p>
+            <w:pPr>
+              <w:pStyle w:val="Compact"/>
+              <w:jc w:val="center"/>
+              <w:rPr>
+                <w:sz w:val="20"/>
+                <w:szCs w:val="22"/>
+              </w:rPr>
+            </w:pPr>
+            <w:r>
+              <w:rPr>
+                <w:sz w:val="20"/>
+                <w:szCs w:val="22"/>
+              </w:rPr>
+              <w:t>Student uses a built in function, but only prints that value</w:t>
+            </w:r>
+          </w:p>
+        </w:tc>
+        <w:tc>
+          <w:tcPr>
+            <w:tcW w:w="3312" w:type="dxa"/>
+          </w:tcPr>
+          <w:p>
+            <w:pPr>
+              <w:pStyle w:val="Compact"/>
+              <w:jc w:val="center"/>
+              <w:rPr>
+                <w:sz w:val="20"/>
+                <w:szCs w:val="22"/>
+              </w:rPr>
+            </w:pPr>
+            <w:r>
+              <w:rPr>
+                <w:sz w:val="20"/>
+                <w:szCs w:val="22"/>
+              </w:rPr>
+              <w:t>Student uses build in functions incorrectly</w:t>
+            </w:r>
+          </w:p>
+        </w:tc>
+        <w:tc>
+          <w:tcPr>
+            <w:tcW w:w="3312" w:type="dxa"/>
+          </w:tcPr>
+          <w:p>
+            <w:pPr>
+              <w:pStyle w:val="Compact"/>
+              <w:jc w:val="center"/>
+              <w:rPr>
+                <w:sz w:val="20"/>
+                <w:szCs w:val="22"/>
+              </w:rPr>
+            </w:pPr>
+            <w:r>
+              <w:rPr>
+                <w:sz w:val="20"/>
+                <w:szCs w:val="22"/>
+              </w:rPr>
+              <w:t>No evidence the student can use built in functions</w:t>
+            </w:r>
+          </w:p>
+        </w:tc>
+        <w:tc>
+          <w:tcPr>
+            <w:tcW w:w="1368" w:type="dxa"/>
+          </w:tcPr>
+          <w:p>
+            <w:pPr>
+              <w:rPr>
+                <w:sz w:val="20"/>
+                <w:szCs w:val="22"/>
+              </w:rPr>
+            </w:pPr>
+          </w:p>
+        </w:tc>
+      </w:tr>
+      <w:tr>
+        <w:tc>
+          <w:tcPr>
+            <w:tcW w:w="3312" w:type="dxa"/>
+          </w:tcPr>
+          <w:p>
+            <w:pPr>
+              <w:rPr>
+                <w:sz w:val="20"/>
+                <w:szCs w:val="22"/>
+              </w:rPr>
+            </w:pPr>
+          </w:p>
+        </w:tc>
+        <w:tc>
+          <w:tcPr>
+            <w:tcW w:w="3312" w:type="dxa"/>
+          </w:tcPr>
+          <w:p>
+            <w:pPr>
+              <w:rPr>
+                <w:sz w:val="20"/>
+                <w:szCs w:val="22"/>
+              </w:rPr>
+            </w:pPr>
+          </w:p>
+        </w:tc>
+        <w:tc>
+          <w:tcPr>
+            <w:tcW w:w="3312" w:type="dxa"/>
+          </w:tcPr>
+          <w:p>
+            <w:pPr>
+              <w:rPr>
+                <w:sz w:val="20"/>
+                <w:szCs w:val="22"/>
+              </w:rPr>
+            </w:pPr>
+          </w:p>
+        </w:tc>
+        <w:tc>
+          <w:tcPr>
+            <w:tcW w:w="3312" w:type="dxa"/>
+          </w:tcPr>
+          <w:p>
+            <w:pPr>
+              <w:pStyle w:val="Compact"/>
+              <w:jc w:val="center"/>
+              <w:rPr>
+                <w:sz w:val="20"/>
+                <w:szCs w:val="22"/>
+              </w:rPr>
+            </w:pPr>
+            <w:r>
+              <w:rPr>
+                <w:b/>
+                <w:sz w:val="20"/>
+                <w:szCs w:val="22"/>
+              </w:rPr>
+              <w:t>Sub Total</w:t>
+            </w:r>
+          </w:p>
+        </w:tc>
+        <w:tc>
+          <w:tcPr>
+            <w:tcW w:w="1368" w:type="dxa"/>
+          </w:tcPr>
+          <w:p>
+            <w:pPr>
+              <w:rPr>
+                <w:sz w:val="20"/>
+                <w:szCs w:val="22"/>
+              </w:rPr>
+            </w:pPr>
+          </w:p>
+        </w:tc>
+      </w:tr>
+    </w:tbl>
+    <w:p>
+      <w:pPr>
+        <w:pStyle w:val="Heading2"/>
+        <w:spacing w:before="0"/>
+        <w:rPr>
+          <w:sz w:val="24"/>
+          <w:szCs w:val="24"/>
+        </w:rPr>
+      </w:pPr>
+      <w:bookmarkStart w:id="4" w:name="Xff16ab6f837fb86519d3a7c255ff523672a8853"/>
+      <w:r>
+        <w:rPr>
+          <w:sz w:val="24"/>
+          <w:szCs w:val="24"/>
+        </w:rPr>
+        <w:t>Student can program using user-defined functions (3.02, 3.03, 3.04)</w:t>
+      </w:r>
+      <w:bookmarkEnd w:id="4"/>
+    </w:p>
+    <w:tbl>
+      <w:tblPr>
+        <w:tblStyle w:val="Table"/>
+        <w:tblW w:w="5000" w:type="pct"/>
+        <w:tblBorders>
+          <w:top w:val="single" w:sz="4" w:space="0" w:color="auto"/>
+          <w:left w:val="single" w:sz="4" w:space="0" w:color="auto"/>
+          <w:bottom w:val="single" w:sz="4" w:space="0" w:color="auto"/>
+          <w:right w:val="single" w:sz="4" w:space="0" w:color="auto"/>
+          <w:insideH w:val="single" w:sz="4" w:space="0" w:color="auto"/>
+          <w:insideV w:val="single" w:sz="4" w:space="0" w:color="auto"/>
+        </w:tblBorders>
+        <w:tblLook w:val="07E0" w:firstRow="1" w:lastRow="1" w:firstColumn="1" w:lastColumn="1" w:noHBand="1" w:noVBand="1"/>
+      </w:tblPr>
+      <w:tblGrid>
+        <w:gridCol w:w="3312"/>
+        <w:gridCol w:w="3312"/>
+        <w:gridCol w:w="3312"/>
+        <w:gridCol w:w="3312"/>
+        <w:gridCol w:w="1368"/>
+      </w:tblGrid>
+      <w:tr>
+        <w:tc>
+          <w:tcPr>
+            <w:tcW w:w="3312" w:type="dxa"/>
+            <w:vAlign w:val="bottom"/>
+          </w:tcPr>
+          <w:p>
+            <w:pPr>
+              <w:pStyle w:val="Compact"/>
+              <w:jc w:val="center"/>
+              <w:rPr>
+                <w:sz w:val="20"/>
+                <w:szCs w:val="22"/>
+              </w:rPr>
+            </w:pPr>
+            <w:r>
+              <w:rPr>
+                <w:sz w:val="20"/>
+                <w:szCs w:val="22"/>
+              </w:rPr>
+              <w:t>3</w:t>
+            </w:r>
+          </w:p>
+        </w:tc>
+        <w:tc>
+          <w:tcPr>
+            <w:tcW w:w="3312" w:type="dxa"/>
+            <w:vAlign w:val="bottom"/>
+          </w:tcPr>
+          <w:p>
+            <w:pPr>
+              <w:pStyle w:val="Compact"/>
+              <w:jc w:val="center"/>
+              <w:rPr>
+                <w:sz w:val="20"/>
+                <w:szCs w:val="22"/>
+              </w:rPr>
+            </w:pPr>
+            <w:r>
+              <w:rPr>
+                <w:sz w:val="20"/>
+                <w:szCs w:val="22"/>
+              </w:rPr>
+              <w:t>2</w:t>
+            </w:r>
+          </w:p>
+        </w:tc>
+        <w:tc>
+          <w:tcPr>
+            <w:tcW w:w="3312" w:type="dxa"/>
+            <w:vAlign w:val="bottom"/>
+          </w:tcPr>
+          <w:p>
+            <w:pPr>
+              <w:pStyle w:val="Compact"/>
+              <w:jc w:val="center"/>
+              <w:rPr>
+                <w:sz w:val="20"/>
+                <w:szCs w:val="22"/>
+              </w:rPr>
+            </w:pPr>
+            <w:r>
+              <w:rPr>
+                <w:sz w:val="20"/>
+                <w:szCs w:val="22"/>
+              </w:rPr>
+              <w:t>1</w:t>
+            </w:r>
+          </w:p>
+        </w:tc>
+        <w:tc>
+          <w:tcPr>
+            <w:tcW w:w="3312" w:type="dxa"/>
+            <w:vAlign w:val="bottom"/>
+          </w:tcPr>
+          <w:p>
+            <w:pPr>
+              <w:pStyle w:val="Compact"/>
+              <w:jc w:val="center"/>
+              <w:rPr>
+                <w:sz w:val="20"/>
+                <w:szCs w:val="22"/>
+              </w:rPr>
+            </w:pPr>
+            <w:r>
+              <w:rPr>
+                <w:sz w:val="20"/>
+                <w:szCs w:val="22"/>
+              </w:rPr>
+              <w:t>0</w:t>
+            </w:r>
+          </w:p>
+        </w:tc>
+        <w:tc>
+          <w:tcPr>
+            <w:tcW w:w="1368" w:type="dxa"/>
+            <w:vAlign w:val="bottom"/>
+          </w:tcPr>
+          <w:p>
+            <w:pPr>
+              <w:pStyle w:val="Compact"/>
+              <w:jc w:val="center"/>
+              <w:rPr>
+                <w:sz w:val="20"/>
+                <w:szCs w:val="22"/>
+              </w:rPr>
+            </w:pPr>
+            <w:r>
+              <w:rPr>
+                <w:sz w:val="20"/>
+                <w:szCs w:val="22"/>
+              </w:rPr>
+              <w:t>P</w:t>
+            </w:r>
+            <w:r>
+              <w:rPr>
+                <w:sz w:val="20"/>
+                <w:szCs w:val="22"/>
+              </w:rPr>
+              <w:t>oints</w:t>
+            </w:r>
+          </w:p>
+        </w:tc>
+      </w:tr>
+      <w:tr>
+        <w:tc>
+          <w:tcPr>
+            <w:tcW w:w="3312" w:type="dxa"/>
+          </w:tcPr>
+          <w:p>
+            <w:pPr>
+              <w:pStyle w:val="Compact"/>
+              <w:jc w:val="center"/>
+              <w:rPr>
+                <w:sz w:val="20"/>
+                <w:szCs w:val="22"/>
+              </w:rPr>
+            </w:pPr>
+            <w:r>
+              <w:rPr>
+                <w:sz w:val="20"/>
+                <w:szCs w:val="22"/>
+              </w:rPr>
+              <w:t>Student created at least four user designed functions with the correct syntax</w:t>
+            </w:r>
+          </w:p>
+        </w:tc>
+        <w:tc>
+          <w:tcPr>
+            <w:tcW w:w="3312" w:type="dxa"/>
+          </w:tcPr>
+          <w:p>
+            <w:pPr>
+              <w:pStyle w:val="Compact"/>
+              <w:jc w:val="center"/>
+              <w:rPr>
+                <w:sz w:val="20"/>
+                <w:szCs w:val="22"/>
+              </w:rPr>
+            </w:pPr>
+            <w:r>
+              <w:rPr>
+                <w:sz w:val="20"/>
+                <w:szCs w:val="22"/>
+              </w:rPr>
+              <w:t>uses created 3 user-defined functions with the correct syntax</w:t>
+            </w:r>
+          </w:p>
+        </w:tc>
+        <w:tc>
+          <w:tcPr>
+            <w:tcW w:w="3312" w:type="dxa"/>
+          </w:tcPr>
+          <w:p>
+            <w:pPr>
+              <w:pStyle w:val="Compact"/>
+              <w:jc w:val="center"/>
+              <w:rPr>
+                <w:sz w:val="20"/>
+                <w:szCs w:val="22"/>
+              </w:rPr>
+            </w:pPr>
+            <w:r>
+              <w:rPr>
+                <w:sz w:val="20"/>
+                <w:szCs w:val="22"/>
+              </w:rPr>
+              <w:t>Student creates one or two user- defined functions with correct syntax</w:t>
+            </w:r>
+          </w:p>
+        </w:tc>
+        <w:tc>
+          <w:tcPr>
+            <w:tcW w:w="3312" w:type="dxa"/>
+          </w:tcPr>
+          <w:p>
+            <w:pPr>
+              <w:pStyle w:val="Compact"/>
+              <w:jc w:val="center"/>
+              <w:rPr>
+                <w:sz w:val="20"/>
+                <w:szCs w:val="22"/>
+              </w:rPr>
+            </w:pPr>
+            <w:r>
+              <w:rPr>
+                <w:sz w:val="20"/>
+                <w:szCs w:val="22"/>
+              </w:rPr>
+              <w:t>No evidence the student can program user-defi</w:t>
+            </w:r>
+            <w:r>
+              <w:rPr>
+                <w:sz w:val="20"/>
+                <w:szCs w:val="22"/>
+              </w:rPr>
+              <w:t>ned functions</w:t>
+            </w:r>
+          </w:p>
+        </w:tc>
+        <w:tc>
+          <w:tcPr>
+            <w:tcW w:w="1368" w:type="dxa"/>
+          </w:tcPr>
+          <w:p>
+            <w:pPr>
+              <w:rPr>
+                <w:sz w:val="20"/>
+                <w:szCs w:val="22"/>
+              </w:rPr>
+            </w:pPr>
+          </w:p>
+        </w:tc>
+      </w:tr>
+      <w:tr>
+        <w:tc>
+          <w:tcPr>
+            <w:tcW w:w="3312" w:type="dxa"/>
+          </w:tcPr>
+          <w:p>
+            <w:pPr>
+              <w:pStyle w:val="Compact"/>
+              <w:jc w:val="center"/>
+              <w:rPr>
+                <w:sz w:val="20"/>
+                <w:szCs w:val="22"/>
+              </w:rPr>
+            </w:pPr>
+            <w:r>
+              <w:rPr>
+                <w:sz w:val="20"/>
+                <w:szCs w:val="22"/>
+              </w:rPr>
+              <w:t>Student’s user-defined functions always decrease the complexity of the code</w:t>
+            </w:r>
+          </w:p>
+        </w:tc>
+        <w:tc>
+          <w:tcPr>
+            <w:tcW w:w="3312" w:type="dxa"/>
+          </w:tcPr>
+          <w:p>
+            <w:pPr>
+              <w:pStyle w:val="Compact"/>
+              <w:jc w:val="center"/>
+              <w:rPr>
+                <w:sz w:val="20"/>
+                <w:szCs w:val="22"/>
+              </w:rPr>
+            </w:pPr>
+            <w:r>
+              <w:rPr>
+                <w:sz w:val="20"/>
+                <w:szCs w:val="22"/>
+              </w:rPr>
+              <w:t>Student’s user-defined functions usually decrease the complexity of the code</w:t>
+            </w:r>
+          </w:p>
+        </w:tc>
+        <w:tc>
+          <w:tcPr>
+            <w:tcW w:w="3312" w:type="dxa"/>
+          </w:tcPr>
+          <w:p>
+            <w:pPr>
+              <w:pStyle w:val="Compact"/>
+              <w:jc w:val="center"/>
+              <w:rPr>
+                <w:sz w:val="20"/>
+                <w:szCs w:val="22"/>
+              </w:rPr>
+            </w:pPr>
+            <w:r>
+              <w:rPr>
+                <w:sz w:val="20"/>
+                <w:szCs w:val="22"/>
+              </w:rPr>
+              <w:t>Student’s user-defined functions rarely reduce complexity</w:t>
+            </w:r>
+          </w:p>
+        </w:tc>
+        <w:tc>
+          <w:tcPr>
+            <w:tcW w:w="3312" w:type="dxa"/>
+          </w:tcPr>
+          <w:p>
+            <w:pPr>
+              <w:pStyle w:val="Compact"/>
+              <w:jc w:val="center"/>
+              <w:rPr>
+                <w:sz w:val="20"/>
+                <w:szCs w:val="22"/>
+              </w:rPr>
+            </w:pPr>
+            <w:r>
+              <w:rPr>
+                <w:sz w:val="20"/>
+                <w:szCs w:val="22"/>
+              </w:rPr>
+              <w:t>No evidence the student can c</w:t>
+            </w:r>
+            <w:r>
+              <w:rPr>
+                <w:sz w:val="20"/>
+                <w:szCs w:val="22"/>
+              </w:rPr>
+              <w:t>reate user-defined functions to decrease complexity</w:t>
+            </w:r>
+          </w:p>
+        </w:tc>
+        <w:tc>
+          <w:tcPr>
+            <w:tcW w:w="1368" w:type="dxa"/>
+          </w:tcPr>
+          <w:p>
+            <w:pPr>
+              <w:rPr>
+                <w:sz w:val="20"/>
+                <w:szCs w:val="22"/>
+              </w:rPr>
+            </w:pPr>
+          </w:p>
+        </w:tc>
+      </w:tr>
+      <w:tr>
+        <w:tc>
+          <w:tcPr>
+            <w:tcW w:w="3312" w:type="dxa"/>
+          </w:tcPr>
+          <w:p>
+            <w:pPr>
+              <w:pStyle w:val="Compact"/>
+              <w:jc w:val="center"/>
+              <w:rPr>
+                <w:sz w:val="20"/>
+                <w:szCs w:val="22"/>
+              </w:rPr>
+            </w:pPr>
+            <w:r>
+              <w:rPr>
+                <w:sz w:val="20"/>
+                <w:szCs w:val="22"/>
+              </w:rPr>
+              <w:t>Student always uses a returned value correctly</w:t>
+            </w:r>
+          </w:p>
+        </w:tc>
+        <w:tc>
+          <w:tcPr>
+            <w:tcW w:w="3312" w:type="dxa"/>
+          </w:tcPr>
+          <w:p>
+            <w:pPr>
+              <w:pStyle w:val="Compact"/>
+              <w:jc w:val="center"/>
+              <w:rPr>
+                <w:sz w:val="20"/>
+                <w:szCs w:val="22"/>
+              </w:rPr>
+            </w:pPr>
+            <w:r>
+              <w:rPr>
+                <w:sz w:val="20"/>
+                <w:szCs w:val="22"/>
+              </w:rPr>
+              <w:t>Student usually uses a returned value correctly</w:t>
+            </w:r>
+          </w:p>
+        </w:tc>
+        <w:tc>
+          <w:tcPr>
+            <w:tcW w:w="3312" w:type="dxa"/>
+          </w:tcPr>
+          <w:p>
+            <w:pPr>
+              <w:pStyle w:val="Compact"/>
+              <w:jc w:val="center"/>
+              <w:rPr>
+                <w:sz w:val="20"/>
+                <w:szCs w:val="22"/>
+              </w:rPr>
+            </w:pPr>
+            <w:r>
+              <w:rPr>
+                <w:sz w:val="20"/>
+                <w:szCs w:val="22"/>
+              </w:rPr>
+              <w:t>Student sometimes uses a returned value correctly</w:t>
+            </w:r>
+          </w:p>
+        </w:tc>
+        <w:tc>
+          <w:tcPr>
+            <w:tcW w:w="3312" w:type="dxa"/>
+          </w:tcPr>
+          <w:p>
+            <w:pPr>
+              <w:pStyle w:val="Compact"/>
+              <w:jc w:val="center"/>
+              <w:rPr>
+                <w:sz w:val="20"/>
+                <w:szCs w:val="22"/>
+              </w:rPr>
+            </w:pPr>
+            <w:r>
+              <w:rPr>
+                <w:sz w:val="20"/>
+                <w:szCs w:val="22"/>
+              </w:rPr>
+              <w:t>No evidence the student understands how to use the a returned value</w:t>
+            </w:r>
+          </w:p>
+        </w:tc>
+        <w:tc>
+          <w:tcPr>
+            <w:tcW w:w="1368" w:type="dxa"/>
+          </w:tcPr>
+          <w:p>
+            <w:pPr>
+              <w:rPr>
+                <w:sz w:val="20"/>
+                <w:szCs w:val="22"/>
+              </w:rPr>
+            </w:pPr>
+          </w:p>
+        </w:tc>
+      </w:tr>
+      <w:tr>
+        <w:tc>
+          <w:tcPr>
+            <w:tcW w:w="3312" w:type="dxa"/>
+          </w:tcPr>
+          <w:p>
+            <w:pPr>
+              <w:pStyle w:val="Compact"/>
+              <w:jc w:val="center"/>
+              <w:rPr>
+                <w:sz w:val="20"/>
+                <w:szCs w:val="22"/>
+              </w:rPr>
+            </w:pPr>
+            <w:r>
+              <w:rPr>
+                <w:sz w:val="20"/>
+                <w:szCs w:val="22"/>
+              </w:rPr>
+              <w:t xml:space="preserve">Student always scopes their </w:t>
+            </w:r>
+            <w:r>
+              <w:rPr>
+                <w:sz w:val="20"/>
+                <w:szCs w:val="22"/>
+              </w:rPr>
+              <w:lastRenderedPageBreak/>
+              <w:t>variables correctly</w:t>
+            </w:r>
+          </w:p>
+        </w:tc>
+        <w:tc>
+          <w:tcPr>
+            <w:tcW w:w="3312" w:type="dxa"/>
+          </w:tcPr>
+          <w:p>
+            <w:pPr>
+              <w:pStyle w:val="Compact"/>
+              <w:jc w:val="center"/>
+              <w:rPr>
+                <w:sz w:val="20"/>
+                <w:szCs w:val="22"/>
+              </w:rPr>
+            </w:pPr>
+            <w:r>
+              <w:rPr>
+                <w:sz w:val="20"/>
+                <w:szCs w:val="22"/>
+              </w:rPr>
+              <w:lastRenderedPageBreak/>
+              <w:t xml:space="preserve">Student usually scopes their </w:t>
+            </w:r>
+            <w:r>
+              <w:rPr>
+                <w:sz w:val="20"/>
+                <w:szCs w:val="22"/>
+              </w:rPr>
+              <w:lastRenderedPageBreak/>
+              <w:t>variables correctly</w:t>
+            </w:r>
+          </w:p>
+        </w:tc>
+        <w:tc>
+          <w:tcPr>
+            <w:tcW w:w="3312" w:type="dxa"/>
+          </w:tcPr>
+          <w:p>
+            <w:pPr>
+              <w:pStyle w:val="Compact"/>
+              <w:jc w:val="center"/>
+              <w:rPr>
+                <w:sz w:val="20"/>
+                <w:szCs w:val="22"/>
+              </w:rPr>
+            </w:pPr>
+            <w:r>
+              <w:rPr>
+                <w:sz w:val="20"/>
+                <w:szCs w:val="22"/>
+              </w:rPr>
+              <w:lastRenderedPageBreak/>
+              <w:t xml:space="preserve">Student sometimes scopes their </w:t>
+            </w:r>
+            <w:r>
+              <w:rPr>
+                <w:sz w:val="20"/>
+                <w:szCs w:val="22"/>
+              </w:rPr>
+              <w:lastRenderedPageBreak/>
+              <w:t>variables correctly</w:t>
+            </w:r>
+          </w:p>
+        </w:tc>
+        <w:tc>
+          <w:tcPr>
+            <w:tcW w:w="3312" w:type="dxa"/>
+          </w:tcPr>
+          <w:p>
+            <w:pPr>
+              <w:pStyle w:val="Compact"/>
+              <w:jc w:val="center"/>
+              <w:rPr>
+                <w:sz w:val="20"/>
+                <w:szCs w:val="22"/>
+              </w:rPr>
+            </w:pPr>
+            <w:r>
+              <w:rPr>
+                <w:sz w:val="20"/>
+                <w:szCs w:val="22"/>
+              </w:rPr>
+              <w:lastRenderedPageBreak/>
+              <w:t xml:space="preserve">No evidence the student </w:t>
+            </w:r>
+            <w:r>
+              <w:rPr>
+                <w:sz w:val="20"/>
+                <w:szCs w:val="22"/>
+              </w:rPr>
+              <w:lastRenderedPageBreak/>
+              <w:t>understands how to scope their variables</w:t>
+            </w:r>
+          </w:p>
+        </w:tc>
+        <w:tc>
+          <w:tcPr>
+            <w:tcW w:w="1368" w:type="dxa"/>
+          </w:tcPr>
+          <w:p>
+            <w:pPr>
+              <w:rPr>
+                <w:sz w:val="20"/>
+                <w:szCs w:val="22"/>
+              </w:rPr>
+            </w:pPr>
+          </w:p>
+        </w:tc>
+      </w:tr>
+      <w:tr>
+        <w:tc>
+          <w:tcPr>
+            <w:tcW w:w="3312" w:type="dxa"/>
+          </w:tcPr>
+          <w:p>
+            <w:pPr>
+              <w:rPr>
+                <w:sz w:val="20"/>
+                <w:szCs w:val="22"/>
+              </w:rPr>
+            </w:pPr>
+          </w:p>
+        </w:tc>
+        <w:tc>
+          <w:tcPr>
+            <w:tcW w:w="3312" w:type="dxa"/>
+          </w:tcPr>
+          <w:p>
+            <w:pPr>
+              <w:rPr>
+                <w:sz w:val="20"/>
+                <w:szCs w:val="22"/>
+              </w:rPr>
+            </w:pPr>
+          </w:p>
+        </w:tc>
+        <w:tc>
+          <w:tcPr>
+            <w:tcW w:w="3312" w:type="dxa"/>
+          </w:tcPr>
+          <w:p>
+            <w:pPr>
+              <w:rPr>
+                <w:sz w:val="20"/>
+                <w:szCs w:val="22"/>
+              </w:rPr>
+            </w:pPr>
+          </w:p>
+        </w:tc>
+        <w:tc>
+          <w:tcPr>
+            <w:tcW w:w="3312" w:type="dxa"/>
+          </w:tcPr>
+          <w:p>
+            <w:pPr>
+              <w:pStyle w:val="Compact"/>
+              <w:jc w:val="center"/>
+              <w:rPr>
+                <w:sz w:val="20"/>
+                <w:szCs w:val="22"/>
+              </w:rPr>
+            </w:pPr>
+            <w:r>
+              <w:rPr>
+                <w:b/>
+                <w:sz w:val="20"/>
+                <w:szCs w:val="22"/>
+              </w:rPr>
+              <w:t>Sub Total</w:t>
+            </w:r>
+          </w:p>
+        </w:tc>
+        <w:tc>
+          <w:tcPr>
+            <w:tcW w:w="1368" w:type="dxa"/>
+          </w:tcPr>
+          <w:p>
+            <w:pPr>
+              <w:rPr>
+                <w:sz w:val="20"/>
+                <w:szCs w:val="22"/>
+              </w:rPr>
+            </w:pPr>
+          </w:p>
+        </w:tc>
+      </w:tr>
+    </w:tbl>
+    <w:p>
+      <w:pPr>
+        <w:pStyle w:val="Heading2"/>
+        <w:rPr>
+          <w:sz w:val="24"/>
+          <w:szCs w:val="24"/>
+        </w:rPr>
+      </w:pPr>
+      <w:bookmarkStart w:id="5" w:name="X46a6d17df107180c8f1c5e08249d719bb94addc"/>
+      <w:r>
+        <w:rPr>
+          <w:sz w:val="24"/>
+          <w:szCs w:val="24"/>
+        </w:rPr>
+        <w:t>Student can decompose a problem to create a program from a brief</w:t>
+      </w:r>
+      <w:bookmarkEnd w:id="5"/>
+    </w:p>
+    <w:tbl>
+      <w:tblPr>
+        <w:tblStyle w:val="Table"/>
+        <w:tblW w:w="5000" w:type="pct"/>
+        <w:tblBorders>
+          <w:top w:val="single" w:sz="4" w:space="0" w:color="auto"/>
+          <w:left w:val="single" w:sz="4" w:space="0" w:color="auto"/>
+          <w:bottom w:val="single" w:sz="4" w:space="0" w:color="auto"/>
+          <w:right w:val="single" w:sz="4" w:space="0" w:color="auto"/>
+          <w:insideH w:val="single" w:sz="4" w:space="0" w:color="auto"/>
+          <w:insideV w:val="single" w:sz="4" w:space="0" w:color="auto"/>
+        </w:tblBorders>
+        <w:tblLook w:val="07E0" w:firstRow="1" w:lastRow="1" w:firstColumn="1" w:lastColumn="1" w:noHBand="1" w:noVBand="1"/>
+      </w:tblPr>
+      <w:tblGrid>
+        <w:gridCol w:w="3312"/>
+        <w:gridCol w:w="3312"/>
+        <w:gridCol w:w="3312"/>
+        <w:gridCol w:w="3312"/>
+        <w:gridCol w:w="1368"/>
+      </w:tblGrid>
+      <w:tr>
+        <w:tc>
+          <w:tcPr>
+            <w:tcW w:w="3312" w:type="dxa"/>
+            <w:vAlign w:val="bottom"/>
+          </w:tcPr>
+          <w:p>
+            <w:pPr>
+              <w:pStyle w:val="Compact"/>
+              <w:jc w:val="center"/>
+              <w:rPr>
+                <w:sz w:val="20"/>
+                <w:szCs w:val="22"/>
+              </w:rPr>
+            </w:pPr>
+            <w:r>
+              <w:rPr>
+                <w:sz w:val="20"/>
+                <w:szCs w:val="22"/>
+              </w:rPr>
+              <w:t>3</w:t>
+            </w:r>
+          </w:p>
+        </w:tc>
+        <w:tc>
+          <w:tcPr>
+            <w:tcW w:w="3312" w:type="dxa"/>
+            <w:vAlign w:val="bottom"/>
+          </w:tcPr>
+          <w:p>
+            <w:pPr>
+              <w:pStyle w:val="Compact"/>
+              <w:jc w:val="center"/>
+              <w:rPr>
+                <w:sz w:val="20"/>
+                <w:szCs w:val="22"/>
+              </w:rPr>
+            </w:pPr>
+            <w:r>
+              <w:rPr>
+                <w:sz w:val="20"/>
+                <w:szCs w:val="22"/>
+              </w:rPr>
+              <w:t>2</w:t>
+            </w:r>
+          </w:p>
+        </w:tc>
+        <w:tc>
+          <w:tcPr>
+            <w:tcW w:w="3312" w:type="dxa"/>
+            <w:vAlign w:val="bottom"/>
+          </w:tcPr>
+          <w:p>
+            <w:pPr>
+              <w:pStyle w:val="Compact"/>
+              <w:jc w:val="center"/>
+              <w:rPr>
+                <w:sz w:val="20"/>
+                <w:szCs w:val="22"/>
+              </w:rPr>
+            </w:pPr>
+            <w:r>
+              <w:rPr>
+                <w:sz w:val="20"/>
+                <w:szCs w:val="22"/>
+              </w:rPr>
+              <w:t>1</w:t>
+            </w:r>
+          </w:p>
+        </w:tc>
+        <w:tc>
+          <w:tcPr>
+            <w:tcW w:w="3312" w:type="dxa"/>
+            <w:vAlign w:val="bottom"/>
+          </w:tcPr>
+          <w:p>
+            <w:pPr>
+              <w:pStyle w:val="Compact"/>
+              <w:jc w:val="center"/>
+              <w:rPr>
+                <w:sz w:val="20"/>
+                <w:szCs w:val="22"/>
+              </w:rPr>
+            </w:pPr>
+            <w:r>
+              <w:rPr>
+                <w:sz w:val="20"/>
+                <w:szCs w:val="22"/>
+              </w:rPr>
+              <w:t>0</w:t>
+            </w:r>
+          </w:p>
+        </w:tc>
+        <w:tc>
+          <w:tcPr>
+            <w:tcW w:w="1368" w:type="dxa"/>
+            <w:vAlign w:val="bottom"/>
+          </w:tcPr>
+          <w:p>
+            <w:pPr>
+              <w:pStyle w:val="Compact"/>
+              <w:jc w:val="center"/>
+              <w:rPr>
+                <w:sz w:val="20"/>
+                <w:szCs w:val="22"/>
+              </w:rPr>
+            </w:pPr>
+            <w:r>
+              <w:rPr>
+                <w:sz w:val="20"/>
+                <w:szCs w:val="22"/>
+              </w:rPr>
+              <w:t>Points</w:t>
+            </w:r>
+          </w:p>
+        </w:tc>
+      </w:tr>
+      <w:tr>
+        <w:tc>
+          <w:tcPr>
+            <w:tcW w:w="3312" w:type="dxa"/>
+          </w:tcPr>
+          <w:p>
+            <w:pPr>
+              <w:pStyle w:val="Compact"/>
+              <w:jc w:val="center"/>
+              <w:rPr>
+                <w:sz w:val="20"/>
+                <w:szCs w:val="22"/>
+              </w:rPr>
+            </w:pPr>
+            <w:r>
+              <w:rPr>
+                <w:sz w:val="20"/>
+                <w:szCs w:val="22"/>
+              </w:rPr>
+              <w:t>Student program runs without error</w:t>
+            </w:r>
+          </w:p>
+        </w:tc>
+        <w:tc>
+          <w:tcPr>
+            <w:tcW w:w="3312" w:type="dxa"/>
+          </w:tcPr>
+          <w:p>
+            <w:pPr>
+              <w:pStyle w:val="Compact"/>
+              <w:jc w:val="center"/>
+              <w:rPr>
+                <w:sz w:val="20"/>
+                <w:szCs w:val="22"/>
+              </w:rPr>
+            </w:pPr>
+            <w:r>
+              <w:rPr>
+                <w:sz w:val="20"/>
+                <w:szCs w:val="22"/>
+              </w:rPr>
+              <w:t>The students program has a few errors, but it does not impact the program’s functionality</w:t>
+            </w:r>
+          </w:p>
+        </w:tc>
+        <w:tc>
+          <w:tcPr>
+            <w:tcW w:w="3312" w:type="dxa"/>
+          </w:tcPr>
+          <w:p>
+            <w:pPr>
+              <w:pStyle w:val="Compact"/>
+              <w:jc w:val="center"/>
+              <w:rPr>
+                <w:sz w:val="20"/>
+                <w:szCs w:val="22"/>
+              </w:rPr>
+            </w:pPr>
+            <w:r>
+              <w:rPr>
+                <w:sz w:val="20"/>
+                <w:szCs w:val="22"/>
+              </w:rPr>
+              <w:t>Student program has errors that impact the program’s functionality</w:t>
+            </w:r>
+          </w:p>
+        </w:tc>
+        <w:tc>
+          <w:tcPr>
+            <w:tcW w:w="3312" w:type="dxa"/>
+          </w:tcPr>
+          <w:p>
+            <w:pPr>
+              <w:pStyle w:val="Compact"/>
+              <w:jc w:val="center"/>
+              <w:rPr>
+                <w:sz w:val="20"/>
+                <w:szCs w:val="22"/>
+              </w:rPr>
+            </w:pPr>
+            <w:r>
+              <w:rPr>
+                <w:sz w:val="20"/>
+                <w:szCs w:val="22"/>
+              </w:rPr>
+              <w:t>Student program is not functional</w:t>
+            </w:r>
+          </w:p>
+        </w:tc>
+        <w:tc>
+          <w:tcPr>
+            <w:tcW w:w="1368" w:type="dxa"/>
+          </w:tcPr>
+          <w:p>
+            <w:pPr>
+              <w:rPr>
+                <w:sz w:val="20"/>
+                <w:szCs w:val="22"/>
+              </w:rPr>
+            </w:pPr>
+          </w:p>
+        </w:tc>
+      </w:tr>
+      <w:tr>
+        <w:tc>
+          <w:tcPr>
+            <w:tcW w:w="3312" w:type="dxa"/>
+          </w:tcPr>
+          <w:p>
+            <w:pPr>
+              <w:pStyle w:val="Compact"/>
+              <w:jc w:val="center"/>
+              <w:rPr>
+                <w:sz w:val="20"/>
+                <w:szCs w:val="22"/>
+              </w:rPr>
+            </w:pPr>
+            <w:r>
+              <w:rPr>
+                <w:sz w:val="20"/>
+                <w:szCs w:val="22"/>
+              </w:rPr>
+              <w:t>__</w:t>
+            </w:r>
+          </w:p>
+        </w:tc>
+        <w:tc>
+          <w:tcPr>
+            <w:tcW w:w="3312" w:type="dxa"/>
+          </w:tcPr>
+          <w:p>
+            <w:pPr>
+              <w:pStyle w:val="Compact"/>
+              <w:jc w:val="center"/>
+              <w:rPr>
+                <w:sz w:val="20"/>
+                <w:szCs w:val="22"/>
+              </w:rPr>
+            </w:pPr>
+            <w:r>
+              <w:rPr>
+                <w:sz w:val="20"/>
+                <w:szCs w:val="22"/>
+              </w:rPr>
+              <w:t>Students submitted docume</w:t>
+            </w:r>
+            <w:r>
+              <w:rPr>
+                <w:sz w:val="20"/>
+                <w:szCs w:val="22"/>
+              </w:rPr>
+              <w:t>ntation showing planning for most variables and functions.</w:t>
+            </w:r>
+          </w:p>
+        </w:tc>
+        <w:tc>
+          <w:tcPr>
+            <w:tcW w:w="3312" w:type="dxa"/>
+          </w:tcPr>
+          <w:p>
+            <w:pPr>
+              <w:pStyle w:val="Compact"/>
+              <w:jc w:val="center"/>
+              <w:rPr>
+                <w:sz w:val="20"/>
+                <w:szCs w:val="22"/>
+              </w:rPr>
+            </w:pPr>
+            <w:r>
+              <w:rPr>
+                <w:sz w:val="20"/>
+                <w:szCs w:val="22"/>
+              </w:rPr>
+              <w:t>Students submitted documentation showing planning for a few variables and functions.</w:t>
+            </w:r>
+          </w:p>
+        </w:tc>
+        <w:tc>
+          <w:tcPr>
+            <w:tcW w:w="3312" w:type="dxa"/>
+          </w:tcPr>
+          <w:p>
+            <w:pPr>
+              <w:pStyle w:val="Compact"/>
+              <w:jc w:val="center"/>
+              <w:rPr>
+                <w:sz w:val="20"/>
+                <w:szCs w:val="22"/>
+              </w:rPr>
+            </w:pPr>
+            <w:r>
+              <w:rPr>
+                <w:sz w:val="20"/>
+                <w:szCs w:val="22"/>
+              </w:rPr>
+              <w:t>No evidence of planning</w:t>
+            </w:r>
+          </w:p>
+        </w:tc>
+        <w:tc>
+          <w:tcPr>
+            <w:tcW w:w="1368" w:type="dxa"/>
+          </w:tcPr>
+          <w:p>
+            <w:pPr>
+              <w:rPr>
+                <w:sz w:val="20"/>
+                <w:szCs w:val="22"/>
+              </w:rPr>
+            </w:pPr>
+          </w:p>
+        </w:tc>
+      </w:tr>
+      <w:tr>
+        <w:tc>
+          <w:tcPr>
+            <w:tcW w:w="3312" w:type="dxa"/>
+          </w:tcPr>
+          <w:p>
+            <w:pPr>
+              <w:rPr>
+                <w:sz w:val="20"/>
+                <w:szCs w:val="22"/>
+              </w:rPr>
+            </w:pPr>
+          </w:p>
+        </w:tc>
+        <w:tc>
+          <w:tcPr>
+            <w:tcW w:w="3312" w:type="dxa"/>
+          </w:tcPr>
+          <w:p>
+            <w:pPr>
+              <w:rPr>
+                <w:sz w:val="20"/>
+                <w:szCs w:val="22"/>
+              </w:rPr>
+            </w:pPr>
+          </w:p>
+        </w:tc>
+        <w:tc>
+          <w:tcPr>
+            <w:tcW w:w="3312" w:type="dxa"/>
+          </w:tcPr>
+          <w:p>
+            <w:pPr>
+              <w:rPr>
+                <w:sz w:val="20"/>
+                <w:szCs w:val="22"/>
+              </w:rPr>
+            </w:pPr>
+          </w:p>
+        </w:tc>
+        <w:tc>
+          <w:tcPr>
+            <w:tcW w:w="3312" w:type="dxa"/>
+          </w:tcPr>
+          <w:p>
+            <w:pPr>
+              <w:pStyle w:val="Compact"/>
+              <w:jc w:val="center"/>
+              <w:rPr>
+                <w:sz w:val="20"/>
+                <w:szCs w:val="22"/>
+              </w:rPr>
+            </w:pPr>
+            <w:r>
+              <w:rPr>
+                <w:b/>
+                <w:sz w:val="20"/>
+                <w:szCs w:val="22"/>
+              </w:rPr>
+              <w:t>Sub Total</w:t>
+            </w:r>
+          </w:p>
+        </w:tc>
+        <w:tc>
+          <w:tcPr>
+            <w:tcW w:w="1368" w:type="dxa"/>
+          </w:tcPr>
+          <w:p>
+            <w:pPr>
+              <w:rPr>
+                <w:sz w:val="20"/>
+                <w:szCs w:val="22"/>
+              </w:rPr>
+            </w:pPr>
+          </w:p>
+        </w:tc>
+      </w:tr>
+    </w:tbl>
+    <w:p>
+      <w:pPr>
+        <w:pStyle w:val="Heading2"/>
+        <w:rPr>
+          <w:sz w:val="24"/>
+          <w:szCs w:val="24"/>
+        </w:rPr>
+      </w:pPr>
+      <w:bookmarkStart w:id="6" w:name="Xc151315275d86927e43946abc1ae40728d82e65"/>
+      <w:r>
+        <w:rPr>
+          <w:sz w:val="24"/>
+          <w:szCs w:val="24"/>
+        </w:rPr>
+        <w:t>Student uses naming/ syntax conventions and comments to increase readability</w:t>
+      </w:r>
+      <w:bookmarkEnd w:id="6"/>
+    </w:p>
+    <w:tbl>
+      <w:tblPr>
+        <w:tblStyle w:val="Table"/>
+        <w:tblW w:w="5000" w:type="pct"/>
+        <w:tblBorders>
+          <w:top w:val="single" w:sz="4" w:space="0" w:color="auto"/>
+          <w:left w:val="single" w:sz="4" w:space="0" w:color="auto"/>
+          <w:bottom w:val="single" w:sz="4" w:space="0" w:color="auto"/>
+          <w:right w:val="single" w:sz="4" w:space="0" w:color="auto"/>
+          <w:insideH w:val="single" w:sz="4" w:space="0" w:color="auto"/>
+          <w:insideV w:val="single" w:sz="4" w:space="0" w:color="auto"/>
+        </w:tblBorders>
+        <w:tblLook w:val="07E0" w:firstRow="1" w:lastRow="1" w:firstColumn="1" w:lastColumn="1" w:noHBand="1" w:noVBand="1"/>
+      </w:tblPr>
+      <w:tblGrid>
+        <w:gridCol w:w="4416"/>
+        <w:gridCol w:w="4416"/>
+        <w:gridCol w:w="4416"/>
+        <w:gridCol w:w="1368"/>
+      </w:tblGrid>
+      <w:tr>
+        <w:tc>
+          <w:tcPr>
+            <w:tcW w:w="4416" w:type="dxa"/>
+            <w:vAlign w:val="bottom"/>
+          </w:tcPr>
+          <w:p>
+            <w:pPr>
+              <w:pStyle w:val="Compact"/>
+              <w:jc w:val="center"/>
+              <w:rPr>
+                <w:sz w:val="20"/>
+                <w:szCs w:val="22"/>
+              </w:rPr>
+            </w:pPr>
+            <w:r>
+              <w:rPr>
+                <w:sz w:val="20"/>
+                <w:szCs w:val="22"/>
+              </w:rPr>
+              <w:t>2</w:t>
+            </w:r>
+          </w:p>
+        </w:tc>
+        <w:tc>
+          <w:tcPr>
+            <w:tcW w:w="4416" w:type="dxa"/>
+            <w:vAlign w:val="bottom"/>
+          </w:tcPr>
+          <w:p>
+            <w:pPr>
+              <w:pStyle w:val="Compact"/>
+              <w:jc w:val="center"/>
+              <w:rPr>
+                <w:sz w:val="20"/>
+                <w:szCs w:val="22"/>
+              </w:rPr>
+            </w:pPr>
+            <w:r>
+              <w:rPr>
+                <w:sz w:val="20"/>
+                <w:szCs w:val="22"/>
+              </w:rPr>
+              <w:t>1</w:t>
+            </w:r>
+          </w:p>
+        </w:tc>
+        <w:tc>
+          <w:tcPr>
+            <w:tcW w:w="4416" w:type="dxa"/>
+            <w:vAlign w:val="bottom"/>
+          </w:tcPr>
+          <w:p>
+            <w:pPr>
+              <w:pStyle w:val="Compact"/>
+              <w:jc w:val="center"/>
+              <w:rPr>
+                <w:sz w:val="20"/>
+                <w:szCs w:val="22"/>
+              </w:rPr>
+            </w:pPr>
+            <w:r>
+              <w:rPr>
+                <w:sz w:val="20"/>
+                <w:szCs w:val="22"/>
+              </w:rPr>
+              <w:t>0</w:t>
+            </w:r>
+          </w:p>
+        </w:tc>
+        <w:tc>
+          <w:tcPr>
+            <w:tcW w:w="1368" w:type="dxa"/>
+            <w:vAlign w:val="bottom"/>
+          </w:tcPr>
+          <w:p>
+            <w:pPr>
+              <w:pStyle w:val="Compact"/>
+              <w:jc w:val="center"/>
+              <w:rPr>
+                <w:sz w:val="20"/>
+                <w:szCs w:val="22"/>
+              </w:rPr>
+            </w:pPr>
+            <w:r>
+              <w:rPr>
+                <w:sz w:val="20"/>
+                <w:szCs w:val="22"/>
+              </w:rPr>
+              <w:t>Points</w:t>
+            </w:r>
+          </w:p>
+        </w:tc>
+      </w:tr>
+      <w:tr>
+        <w:tc>
+          <w:tcPr>
+            <w:tcW w:w="4416" w:type="dxa"/>
+          </w:tcPr>
+          <w:p>
+            <w:pPr>
+              <w:pStyle w:val="Compact"/>
+              <w:jc w:val="center"/>
+              <w:rPr>
+                <w:sz w:val="20"/>
+                <w:szCs w:val="22"/>
+              </w:rPr>
+            </w:pPr>
+            <w:r>
+              <w:rPr>
+                <w:sz w:val="20"/>
+                <w:szCs w:val="22"/>
+              </w:rPr>
+              <w:t>Syntax conventions are generally used</w:t>
+            </w:r>
+          </w:p>
+        </w:tc>
+        <w:tc>
+          <w:tcPr>
+            <w:tcW w:w="4416" w:type="dxa"/>
+          </w:tcPr>
+          <w:p>
+            <w:pPr>
+              <w:pStyle w:val="Compact"/>
+              <w:jc w:val="center"/>
+              <w:rPr>
+                <w:sz w:val="20"/>
+                <w:szCs w:val="22"/>
+              </w:rPr>
+            </w:pPr>
+            <w:r>
+              <w:rPr>
+                <w:sz w:val="20"/>
+                <w:szCs w:val="22"/>
+              </w:rPr>
+              <w:t>Sometimes syntax conventions are used</w:t>
+            </w:r>
+          </w:p>
+        </w:tc>
+        <w:tc>
+          <w:tcPr>
+            <w:tcW w:w="4416" w:type="dxa"/>
+          </w:tcPr>
+          <w:p>
+            <w:pPr>
+              <w:pStyle w:val="Compact"/>
+              <w:jc w:val="center"/>
+              <w:rPr>
+                <w:sz w:val="20"/>
+                <w:szCs w:val="22"/>
+              </w:rPr>
+            </w:pPr>
+            <w:r>
+              <w:rPr>
+                <w:sz w:val="20"/>
+                <w:szCs w:val="22"/>
+              </w:rPr>
+              <w:t>No evidence of syntax conventions to aid in code readability</w:t>
+            </w:r>
+          </w:p>
+        </w:tc>
+        <w:tc>
+          <w:tcPr>
+            <w:tcW w:w="1368" w:type="dxa"/>
+          </w:tcPr>
+          <w:p>
+            <w:pPr>
+              <w:rPr>
+                <w:sz w:val="20"/>
+                <w:szCs w:val="22"/>
+              </w:rPr>
+            </w:pPr>
+          </w:p>
+        </w:tc>
+      </w:tr>
+      <w:tr>
+        <w:tc>
+          <w:tcPr>
+            <w:tcW w:w="4416" w:type="dxa"/>
+          </w:tcPr>
+          <w:p>
+            <w:pPr>
+              <w:pStyle w:val="Compact"/>
+              <w:jc w:val="center"/>
+              <w:rPr>
+                <w:sz w:val="20"/>
+                <w:szCs w:val="22"/>
+              </w:rPr>
+            </w:pPr>
+            <w:r>
+              <w:rPr>
+                <w:sz w:val="20"/>
+                <w:szCs w:val="22"/>
+              </w:rPr>
+              <w:t>All variables have clear names</w:t>
+            </w:r>
+          </w:p>
+        </w:tc>
+        <w:tc>
+          <w:tcPr>
+            <w:tcW w:w="4416" w:type="dxa"/>
+          </w:tcPr>
+          <w:p>
+            <w:pPr>
+              <w:pStyle w:val="Compact"/>
+              <w:jc w:val="center"/>
+              <w:rPr>
+                <w:sz w:val="20"/>
+                <w:szCs w:val="22"/>
+              </w:rPr>
+            </w:pPr>
+            <w:r>
+              <w:rPr>
+                <w:sz w:val="20"/>
+                <w:szCs w:val="22"/>
+              </w:rPr>
+              <w:t>Some variables have clear names</w:t>
+            </w:r>
+          </w:p>
+        </w:tc>
+        <w:tc>
+          <w:tcPr>
+            <w:tcW w:w="4416" w:type="dxa"/>
+          </w:tcPr>
+          <w:p>
+            <w:pPr>
+              <w:pStyle w:val="Compact"/>
+              <w:jc w:val="center"/>
+              <w:rPr>
+                <w:sz w:val="20"/>
+                <w:szCs w:val="22"/>
+              </w:rPr>
+            </w:pPr>
+            <w:r>
+              <w:rPr>
+                <w:sz w:val="20"/>
+                <w:szCs w:val="22"/>
+              </w:rPr>
+              <w:t>No evidence of using variable names to aid in code read ability</w:t>
+            </w:r>
+          </w:p>
+        </w:tc>
+        <w:tc>
+          <w:tcPr>
+            <w:tcW w:w="1368" w:type="dxa"/>
+          </w:tcPr>
+          <w:p>
+            <w:pPr>
+              <w:rPr>
+                <w:sz w:val="20"/>
+                <w:szCs w:val="22"/>
+              </w:rPr>
+            </w:pPr>
+          </w:p>
+        </w:tc>
+      </w:tr>
+      <w:tr>
+        <w:tc>
+          <w:tcPr>
+            <w:tcW w:w="4416" w:type="dxa"/>
+          </w:tcPr>
+          <w:p>
+            <w:pPr>
+              <w:pStyle w:val="Compact"/>
+              <w:jc w:val="center"/>
+              <w:rPr>
+                <w:sz w:val="20"/>
+                <w:szCs w:val="22"/>
+              </w:rPr>
+            </w:pPr>
+            <w:r>
+              <w:rPr>
+                <w:sz w:val="20"/>
+                <w:szCs w:val="22"/>
+              </w:rPr>
+              <w:t>__</w:t>
+            </w:r>
+          </w:p>
+        </w:tc>
+        <w:tc>
+          <w:tcPr>
+            <w:tcW w:w="4416" w:type="dxa"/>
+          </w:tcPr>
+          <w:p>
+            <w:pPr>
+              <w:pStyle w:val="Compact"/>
+              <w:jc w:val="center"/>
+              <w:rPr>
+                <w:sz w:val="20"/>
+                <w:szCs w:val="22"/>
+              </w:rPr>
+            </w:pPr>
+            <w:r>
+              <w:rPr>
+                <w:sz w:val="20"/>
+                <w:szCs w:val="22"/>
+              </w:rPr>
+              <w:t>Student comments aid code readability</w:t>
+            </w:r>
+          </w:p>
+        </w:tc>
+        <w:tc>
+          <w:tcPr>
+            <w:tcW w:w="4416" w:type="dxa"/>
+          </w:tcPr>
+          <w:p>
+            <w:pPr>
+              <w:pStyle w:val="Compact"/>
+              <w:jc w:val="center"/>
+              <w:rPr>
+                <w:sz w:val="20"/>
+                <w:szCs w:val="22"/>
+              </w:rPr>
+            </w:pPr>
+            <w:r>
+              <w:rPr>
+                <w:sz w:val="20"/>
+                <w:szCs w:val="22"/>
+              </w:rPr>
+              <w:t>No evidence of using comments to aid in code readability.</w:t>
+            </w:r>
+          </w:p>
+        </w:tc>
+        <w:tc>
+          <w:tcPr>
+            <w:tcW w:w="1368" w:type="dxa"/>
+          </w:tcPr>
+          <w:p>
+            <w:pPr>
+              <w:rPr>
+                <w:sz w:val="20"/>
+                <w:szCs w:val="22"/>
+              </w:rPr>
+            </w:pPr>
+          </w:p>
+        </w:tc>
+      </w:tr>
+      <w:tr>
+        <w:tc>
+          <w:tcPr>
+            <w:tcW w:w="4416" w:type="dxa"/>
+          </w:tcPr>
+          <w:p>
+            <w:pPr>
+              <w:rPr>
+                <w:sz w:val="20"/>
+                <w:szCs w:val="22"/>
+              </w:rPr>
+            </w:pPr>
+          </w:p>
+        </w:tc>
+        <w:tc>
+          <w:tcPr>
+            <w:tcW w:w="4416" w:type="dxa"/>
+          </w:tcPr>
+          <w:p>
+            <w:pPr>
+              <w:rPr>
+                <w:sz w:val="20"/>
+                <w:szCs w:val="22"/>
+              </w:rPr>
+            </w:pPr>
+          </w:p>
+        </w:tc>
+        <w:tc>
+          <w:tcPr>
+            <w:tcW w:w="4416" w:type="dxa"/>
+          </w:tcPr>
+          <w:p>
+            <w:pPr>
+              <w:pStyle w:val="Compact"/>
+              <w:jc w:val="center"/>
+              <w:rPr>
+                <w:sz w:val="20"/>
+                <w:szCs w:val="22"/>
+              </w:rPr>
+            </w:pPr>
+            <w:r>
+              <w:rPr>
+                <w:b/>
+                <w:sz w:val="20"/>
+                <w:szCs w:val="22"/>
+              </w:rPr>
+              <w:t>Sub Total</w:t>
+            </w:r>
+          </w:p>
+        </w:tc>
+        <w:tc>
+          <w:tcPr>
+            <w:tcW w:w="1368" w:type="dxa"/>
+          </w:tcPr>
+          <w:p>
+            <w:pPr>
+              <w:rPr>
+                <w:sz w:val="20"/>
+                <w:szCs w:val="22"/>
+              </w:rPr>
+            </w:pPr>
+          </w:p>
+        </w:tc>
+      </w:tr>
+    </w:tbl>
+    <w:p>
+      <w:pPr>
+        <w:pStyle w:val="Heading2"/>
+        <w:rPr>
+          <w:sz w:val="24"/>
+          <w:szCs w:val="24"/>
+        </w:rPr>
+      </w:pPr>
+      <w:bookmarkStart w:id="7" w:name="final-grade"/>
+      <w:r>
+        <w:rPr>
+          <w:sz w:val="24"/>
+          <w:szCs w:val="24"/>
+        </w:rPr>
+        <w:t>Final Grade</w:t>
+      </w:r>
+      <w:bookmarkEnd w:id="7"/>
+    </w:p>
+    <w:tbl>
+      <w:tblPr>
+        <w:tblStyle w:val="Table"/>
+        <w:tblW w:w="0" w:type="pct"/>
+        <w:tblBorders>
+          <w:top w:val="single" w:sz="4" w:space="0" w:color="auto"/>
+          <w:left w:val="single" w:sz="4" w:space="0" w:color="auto"/>
+          <w:bottom w:val="single" w:sz="4" w:space="0" w:color="auto"/>
+          <w:right w:val="single" w:sz="4" w:space="0" w:color="auto"/>
+          <w:insideH w:val="single" w:sz="4" w:space="0" w:color="auto"/>
+          <w:insideV w:val="single" w:sz="4" w:space="0" w:color="auto"/>
+        </w:tblBorders>
+        <w:tblLook w:val="07E0" w:firstRow="1" w:lastRow="1" w:firstColumn="1" w:lastColumn="1" w:noHBand="1" w:noVBand="1"/>
+      </w:tblPr>
+      <w:tblGrid>
+        <w:gridCol w:w="1533"/>
+        <w:gridCol w:w="2263"/>
+        <w:gridCol w:w="1255"/>
+      </w:tblGrid>
+      <w:tr>
+        <w:tc>
+          <w:tcPr>
+            <w:tcW w:w="0" w:type="auto"/>
+            <w:vAlign w:val="bottom"/>
+          </w:tcPr>
+          <w:p>
+            <w:pPr>
+              <w:pStyle w:val="Compact"/>
+              <w:jc w:val="center"/>
+              <w:rPr>
+                <w:sz w:val="20"/>
+                <w:szCs w:val="22"/>
+              </w:rPr>
+            </w:pPr>
+            <w:r>
+              <w:rPr>
+                <w:sz w:val="20"/>
+                <w:szCs w:val="22"/>
+              </w:rPr>
+              <w:t>Points Possible</w:t>
+            </w:r>
+          </w:p>
+        </w:tc>
+        <w:tc>
+          <w:tcPr>
+            <w:tcW w:w="0" w:type="auto"/>
+            <w:vAlign w:val="bottom"/>
+          </w:tcPr>
+          <w:p>
+            <w:pPr>
+              <w:pStyle w:val="Compact"/>
+              <w:jc w:val="center"/>
+              <w:rPr>
+                <w:sz w:val="20"/>
+                <w:szCs w:val="22"/>
+              </w:rPr>
+            </w:pPr>
+            <w:r>
+              <w:rPr>
+                <w:sz w:val="20"/>
+                <w:szCs w:val="22"/>
+              </w:rPr>
+              <w:t>Points Earned x Weight</w:t>
+            </w:r>
+          </w:p>
+        </w:tc>
+        <w:tc>
+          <w:tcPr>
+            <w:tcW w:w="0" w:type="auto"/>
+            <w:vAlign w:val="bottom"/>
+          </w:tcPr>
+          <w:p>
+            <w:pPr>
+              <w:pStyle w:val="Compact"/>
+              <w:jc w:val="center"/>
+              <w:rPr>
+                <w:sz w:val="20"/>
+                <w:szCs w:val="22"/>
+              </w:rPr>
+            </w:pPr>
+            <w:r>
+              <w:rPr>
+                <w:sz w:val="20"/>
+                <w:szCs w:val="22"/>
+              </w:rPr>
+              <w:t>Total Points</w:t>
+            </w:r>
+          </w:p>
+        </w:tc>
+      </w:tr>
+      <w:tr>
+        <w:tc>
+          <w:tcPr>
+            <w:tcW w:w="0" w:type="auto"/>
+          </w:tcPr>
+          <w:p>
+            <w:pPr>
+              <w:pStyle w:val="Compact"/>
+              <w:jc w:val="center"/>
+              <w:rPr>
+                <w:sz w:val="20"/>
+                <w:szCs w:val="22"/>
+              </w:rPr>
+            </w:pPr>
+            <w:r>
+              <w:rPr>
+                <w:sz w:val="20"/>
+                <w:szCs w:val="22"/>
+              </w:rPr>
+              <w:t>31</w:t>
+            </w:r>
+          </w:p>
+        </w:tc>
+        <w:tc>
+          <w:tcPr>
+            <w:tcW w:w="0" w:type="auto"/>
+          </w:tcPr>
+          <w:p>
+            <w:pPr>
+              <w:pStyle w:val="Compact"/>
+              <w:jc w:val="center"/>
+              <w:rPr>
+                <w:sz w:val="20"/>
+                <w:szCs w:val="22"/>
+              </w:rPr>
+            </w:pPr>
+            <w:r>
+              <w:rPr>
+                <w:sz w:val="20"/>
+                <w:szCs w:val="22"/>
+              </w:rPr>
+              <w:t>______ X _______</w:t>
+            </w:r>
+          </w:p>
+        </w:tc>
+        <w:tc>
+          <w:tcPr>
+            <w:tcW w:w="0" w:type="auto"/>
+          </w:tcPr>
+          <w:p>
+            <w:pPr>
+              <w:rPr>
+                <w:sz w:val="20"/>
+                <w:szCs w:val="22"/>
+              </w:rPr>
+            </w:pPr>
+          </w:p>
+        </w:tc>
+        <w:bookmarkStart w:id="8" w:name="_GoBack"/>
+        <w:bookmarkEnd w:id="8"/>
+      </w:tr>
+    </w:tbl>
+    <w:p>
+      <w:pPr>
+        <w:rPr>
+          <w:sz w:val="20"/>
+          <w:szCs w:val="22"/>
+        </w:rPr>
+      </w:pPr>
+    </w:p>
     <w:sectPr>
-      <w:footerReference w:type="default" r:id="rId9"/>
-      <w:pgSz w:w="12240" w:h="15840"/>
-      <w:pgMar w:top="1440" w:right="1440" w:bottom="1440" w:left="1440" w:header="720" w:footer="720" w:gutter="0"/>
+      <w:footerReference w:type="default" r:id="rId7"/>
+      <w:pgSz w:w="15840" w:h="12240" w:orient="landscape"/>
+      <w:pgMar w:top="720" w:right="720" w:bottom="720" w:left="720" w:header="720" w:footer="720" w:gutter="0"/>
       <w:cols w:space="720"/>
+      <w:docGrid w:linePitch="299"/>
     </w:sectPr>
   </w:body>
 </w:document>
 </file>
 
-<file path=word/comments.xml><?xml version="1.0" encoding="utf-8"?>
-<w:comments xmlns:w="http://schemas.openxmlformats.org/wordprocessingml/2006/main" xmlns:m="http://schemas.openxmlformats.org/officeDocument/2006/math" xmlns:r="http://schemas.openxmlformats.org/officeDocument/2006/relationships" xmlns:o="urn:schemas-microsoft-com:office:office" xmlns:v="urn:schemas-microsoft-com:vml" xmlns:w10="urn:schemas-microsoft-com:office:word" xmlns:a="http://schemas.openxmlformats.org/drawingml/2006/main" xmlns:pic="http://schemas.openxmlformats.org/drawingml/2006/picture" xmlns:wp="http://schemas.openxmlformats.org/drawingml/2006/wordprocessingDrawing"/>
+<file path=word/endnotes.xml><?xml version="1.0" encoding="utf-8"?>
+<w:endnotes xmlns:wpc="http://schemas.microsoft.com/office/word/2010/wordprocessingCanvas" xmlns:cx="http://schemas.microsoft.com/office/drawing/2014/chartex" xmlns:cx1="http://schemas.microsoft.com/office/drawing/2015/9/8/chartex" xmlns:cx2="http://schemas.microsoft.com/office/drawing/2015/10/21/chartex" xmlns:cx3="http://schemas.microsoft.com/office/drawing/2016/5/9/chartex" xmlns:cx4="http://schemas.microsoft.com/office/drawing/2016/5/10/chartex" xmlns:cx5="http://schemas.microsoft.com/office/drawing/2016/5/11/chartex" xmlns:cx6="http://schemas.microsoft.com/office/drawing/2016/5/12/chartex" xmlns:cx7="http://schemas.microsoft.com/office/drawing/2016/5/13/chartex" xmlns:cx8="http://schemas.microsoft.com/office/drawing/2016/5/14/chartex" xmlns:mc="http://schemas.openxmlformats.org/markup-compatibility/2006" xmlns:aink="http://schemas.microsoft.com/office/drawing/2016/ink" xmlns:am3d="http://schemas.microsoft.com/office/drawing/2017/model3d" xmlns:o="urn:schemas-microsoft-com:office:office" xmlns:r="http://schemas.openxmlformats.org/officeDocument/2006/relationships" xmlns:m="http://schemas.openxmlformats.org/officeDocument/2006/math" xmlns:v="urn:schemas-microsoft-com:vml" xmlns:wp14="http://schemas.microsoft.com/office/word/2010/wordprocessingDrawing" xmlns:wp="http://schemas.openxmlformats.org/drawingml/2006/wordprocessingDrawing" xmlns:w10="urn:schemas-microsoft-com:office:word" xmlns:w="http://schemas.openxmlformats.org/wordprocessingml/2006/main" xmlns:w14="http://schemas.microsoft.com/office/word/2010/wordml" xmlns:w15="http://schemas.microsoft.com/office/word/2012/wordml" xmlns:w16cid="http://schemas.microsoft.com/office/word/2016/wordml/cid" xmlns:w16se="http://schemas.microsoft.com/office/word/2015/wordml/symex" xmlns:wpg="http://schemas.microsoft.com/office/word/2010/wordprocessingGroup" xmlns:wpi="http://schemas.microsoft.com/office/word/2010/wordprocessingInk" xmlns:wne="http://schemas.microsoft.com/office/word/2006/wordml" xmlns:wps="http://schemas.microsoft.com/office/word/2010/wordprocessingShape" mc:Ignorable="w14 w15 w16se w16cid wp14">
+  <w:endnote w:type="separator" w:id="-1">
+    <w:p>
+      <w:pPr>
+        <w:spacing w:after="0"/>
+      </w:pPr>
+      <w:r>
+        <w:separator/>
+      </w:r>
+    </w:p>
+  </w:endnote>
+  <w:endnote w:type="continuationSeparator" w:id="0">
+    <w:p>
+      <w:pPr>
+        <w:spacing w:after="0"/>
+      </w:pPr>
+      <w:r>
+        <w:continuationSeparator/>
+      </w:r>
+    </w:p>
+  </w:endnote>
+</w:endnotes>
 </file>
 
 <file path=word/footer1.xml><?xml version="1.0" encoding="utf-8"?>
-<w:ftr xmlns:wpc="http://schemas.microsoft.com/office/word/2010/wordprocessingCanvas" xmlns:cx="http://schemas.microsoft.com/office/drawing/2014/chartex" xmlns:cx1="http://schemas.microsoft.com/office/drawing/2015/9/8/chartex" xmlns:cx2="http://schemas.microsoft.com/office/drawing/2015/10/21/chartex" xmlns:cx3="http://schemas.microsoft.com/office/drawing/2016/5/9/chartex" xmlns:cx4="http://schemas.microsoft.com/office/drawing/2016/5/10/chartex" xmlns:cx5="http://schemas.microsoft.com/office/drawing/2016/5/11/chartex" xmlns:cx6="http://schemas.microsoft.com/office/drawing/2016/5/12/chartex" xmlns:cx7="http://schemas.microsoft.com/office/drawing/2016/5/13/chartex" xmlns:cx8="http://schemas.microsoft.com/office/drawing/2016/5/14/chartex" xmlns:mc="http://schemas.openxmlformats.org/markup-compatibility/2006" xmlns:aink="http://schemas.microsoft.com/office/drawing/2016/ink" xmlns:am3d="http://schemas.microsoft.com/office/drawing/2017/model3d" xmlns:o="urn:schemas-microsoft-com:office:office" xmlns:r="http://schemas.openxmlformats.org/officeDocument/2006/relationships" xmlns:m="http://schemas.openxmlformats.org/officeDocument/2006/math" xmlns:v="urn:schemas-microsoft-com:vml" xmlns:wp14="http://schemas.microsoft.com/office/word/2010/wordprocessingDrawing" xmlns:wp="http://schemas.openxmlformats.org/drawingml/2006/wordprocessingDrawing" xmlns:w10="urn:schemas-microsoft-com:office:word" xmlns:w="http://schemas.openxmlformats.org/wordprocessingml/2006/main" xmlns:w14="http://schemas.microsoft.com/office/word/2010/wordml" xmlns:w15="http://schemas.microsoft.com/office/word/2012/wordml" xmlns:w16cex="http://schemas.microsoft.com/office/word/2018/wordml/cex" xmlns:w16cid="http://schemas.microsoft.com/office/word/2016/wordml/cid" xmlns:w16="http://schemas.microsoft.com/office/word/2018/wordml" xmlns:w16se="http://schemas.microsoft.com/office/word/2015/wordml/symex" xmlns:wpg="http://schemas.microsoft.com/office/word/2010/wordprocessingGroup" xmlns:wpi="http://schemas.microsoft.com/office/word/2010/wordprocessingInk" xmlns:wne="http://schemas.microsoft.com/office/word/2006/wordml" xmlns:wps="http://schemas.microsoft.com/office/word/2010/wordprocessingShape" mc:Ignorable="w14 w15 w16se w16cid w16 w16cex wp14">
+<w:ftr xmlns:wpc="http://schemas.microsoft.com/office/word/2010/wordprocessingCanvas" xmlns:cx="http://schemas.microsoft.com/office/drawing/2014/chartex" xmlns:cx1="http://schemas.microsoft.com/office/drawing/2015/9/8/chartex" xmlns:cx2="http://schemas.microsoft.com/office/drawing/2015/10/21/chartex" xmlns:cx3="http://schemas.microsoft.com/office/drawing/2016/5/9/chartex" xmlns:cx4="http://schemas.microsoft.com/office/drawing/2016/5/10/chartex" xmlns:cx5="http://schemas.microsoft.com/office/drawing/2016/5/11/chartex" xmlns:cx6="http://schemas.microsoft.com/office/drawing/2016/5/12/chartex" xmlns:cx7="http://schemas.microsoft.com/office/drawing/2016/5/13/chartex" xmlns:cx8="http://schemas.microsoft.com/office/drawing/2016/5/14/chartex" xmlns:mc="http://schemas.openxmlformats.org/markup-compatibility/2006" xmlns:aink="http://schemas.microsoft.com/office/drawing/2016/ink" xmlns:am3d="http://schemas.microsoft.com/office/drawing/2017/model3d" xmlns:o="urn:schemas-microsoft-com:office:office" xmlns:r="http://schemas.openxmlformats.org/officeDocument/2006/relationships" xmlns:m="http://schemas.openxmlformats.org/officeDocument/2006/math" xmlns:v="urn:schemas-microsoft-com:vml" xmlns:wp14="http://schemas.microsoft.com/office/word/2010/wordprocessingDrawing" xmlns:wp="http://schemas.openxmlformats.org/drawingml/2006/wordprocessingDrawing" xmlns:w10="urn:schemas-microsoft-com:office:word" xmlns:w="http://schemas.openxmlformats.org/wordprocessingml/2006/main" xmlns:w14="http://schemas.microsoft.com/office/word/2010/wordml" xmlns:w15="http://schemas.microsoft.com/office/word/2012/wordml" xmlns:w16cid="http://schemas.microsoft.com/office/word/2016/wordml/cid" xmlns:w16se="http://schemas.microsoft.com/office/word/2015/wordml/symex" xmlns:wpg="http://schemas.microsoft.com/office/word/2010/wordprocessingGroup" xmlns:wpi="http://schemas.microsoft.com/office/word/2010/wordprocessingInk" xmlns:wne="http://schemas.microsoft.com/office/word/2006/wordml" xmlns:wps="http://schemas.microsoft.com/office/word/2010/wordprocessingShape" mc:Ignorable="w14 w15 w16se w16cid wp14">
   <w:p>
     <w:pPr>
       <w:pStyle w:val="Footer"/>
@@ -671,7 +2874,7 @@
         <w:noProof/>
       </w:rPr>
       <w:drawing>
-        <wp:inline distT="0" distB="0" distL="0" distR="0" wp14:anchorId="5CA3D9D4" wp14:editId="14E88624">
+        <wp:inline distT="0" distB="0" distL="0" distR="0" wp14:anchorId="1A86E33F" wp14:editId="43C8B48A">
           <wp:extent cx="3105150" cy="390525"/>
           <wp:effectExtent l="0" t="0" r="0" b="9525"/>
           <wp:docPr id="7" name="Picture 6" descr="Creative Commons Copyright. Prohibited Commercial Use. Microsoft Philanthropies TEALS Program">
@@ -725,7 +2928,14 @@
 </file>
 
 <file path=word/footnotes.xml><?xml version="1.0" encoding="utf-8"?>
-<w:footnotes xmlns:w="http://schemas.openxmlformats.org/wordprocessingml/2006/main" xmlns:m="http://schemas.openxmlformats.org/officeDocument/2006/math" xmlns:r="http://schemas.openxmlformats.org/officeDocument/2006/relationships" xmlns:o="urn:schemas-microsoft-com:office:office" xmlns:v="urn:schemas-microsoft-com:vml" xmlns:w10="urn:schemas-microsoft-com:office:word" xmlns:a="http://schemas.openxmlformats.org/drawingml/2006/main" xmlns:pic="http://schemas.openxmlformats.org/drawingml/2006/picture" xmlns:wp="http://schemas.openxmlformats.org/drawingml/2006/wordprocessingDrawing">
+<w:footnotes xmlns:wpc="http://schemas.microsoft.com/office/word/2010/wordprocessingCanvas" xmlns:cx="http://schemas.microsoft.com/office/drawing/2014/chartex" xmlns:cx1="http://schemas.microsoft.com/office/drawing/2015/9/8/chartex" xmlns:cx2="http://schemas.microsoft.com/office/drawing/2015/10/21/chartex" xmlns:cx3="http://schemas.microsoft.com/office/drawing/2016/5/9/chartex" xmlns:cx4="http://schemas.microsoft.com/office/drawing/2016/5/10/chartex" xmlns:cx5="http://schemas.microsoft.com/office/drawing/2016/5/11/chartex" xmlns:cx6="http://schemas.microsoft.com/office/drawing/2016/5/12/chartex" xmlns:cx7="http://schemas.microsoft.com/office/drawing/2016/5/13/chartex" xmlns:cx8="http://schemas.microsoft.com/office/drawing/2016/5/14/chartex" xmlns:mc="http://schemas.openxmlformats.org/markup-compatibility/2006" xmlns:aink="http://schemas.microsoft.com/office/drawing/2016/ink" xmlns:am3d="http://schemas.microsoft.com/office/drawing/2017/model3d" xmlns:o="urn:schemas-microsoft-com:office:office" xmlns:r="http://schemas.openxmlformats.org/officeDocument/2006/relationships" xmlns:m="http://schemas.openxmlformats.org/officeDocument/2006/math" xmlns:v="urn:schemas-microsoft-com:vml" xmlns:wp14="http://schemas.microsoft.com/office/word/2010/wordprocessingDrawing" xmlns:wp="http://schemas.openxmlformats.org/drawingml/2006/wordprocessingDrawing" xmlns:w10="urn:schemas-microsoft-com:office:word" xmlns:w="http://schemas.openxmlformats.org/wordprocessingml/2006/main" xmlns:w14="http://schemas.microsoft.com/office/word/2010/wordml" xmlns:w15="http://schemas.microsoft.com/office/word/2012/wordml" xmlns:w16cid="http://schemas.microsoft.com/office/word/2016/wordml/cid" xmlns:w16se="http://schemas.microsoft.com/office/word/2015/wordml/symex" xmlns:wpg="http://schemas.microsoft.com/office/word/2010/wordprocessingGroup" xmlns:wpi="http://schemas.microsoft.com/office/word/2010/wordprocessingInk" xmlns:wne="http://schemas.microsoft.com/office/word/2006/wordml" xmlns:wps="http://schemas.microsoft.com/office/word/2010/wordprocessingShape" mc:Ignorable="w14 w15 w16se w16cid wp14">
+  <w:footnote w:type="separator" w:id="-1">
+    <w:p>
+      <w:r>
+        <w:separator/>
+      </w:r>
+    </w:p>
+  </w:footnote>
   <w:footnote w:type="continuationSeparator" w:id="0">
     <w:p>
       <w:r>
@@ -733,19 +2943,197 @@
       </w:r>
     </w:p>
   </w:footnote>
-  <w:footnote w:type="separator" w:id="-1">
-    <w:p>
-      <w:r>
-        <w:separator/>
-      </w:r>
-    </w:p>
-  </w:footnote>
 </w:footnotes>
 </file>
 
 <file path=word/numbering.xml><?xml version="1.0" encoding="utf-8"?>
-<w:numbering xmlns:wpc="http://schemas.microsoft.com/office/word/2010/wordprocessingCanvas" xmlns:cx="http://schemas.microsoft.com/office/drawing/2014/chartex" xmlns:cx1="http://schemas.microsoft.com/office/drawing/2015/9/8/chartex" xmlns:cx2="http://schemas.microsoft.com/office/drawing/2015/10/21/chartex" xmlns:cx3="http://schemas.microsoft.com/office/drawing/2016/5/9/chartex" xmlns:cx4="http://schemas.microsoft.com/office/drawing/2016/5/10/chartex" xmlns:cx5="http://schemas.microsoft.com/office/drawing/2016/5/11/chartex" xmlns:cx6="http://schemas.microsoft.com/office/drawing/2016/5/12/chartex" xmlns:cx7="http://schemas.microsoft.com/office/drawing/2016/5/13/chartex" xmlns:cx8="http://schemas.microsoft.com/office/drawing/2016/5/14/chartex" xmlns:mc="http://schemas.openxmlformats.org/markup-compatibility/2006" xmlns:aink="http://schemas.microsoft.com/office/drawing/2016/ink" xmlns:am3d="http://schemas.microsoft.com/office/drawing/2017/model3d" xmlns:o="urn:schemas-microsoft-com:office:office" xmlns:r="http://schemas.openxmlformats.org/officeDocument/2006/relationships" xmlns:m="http://schemas.openxmlformats.org/officeDocument/2006/math" xmlns:v="urn:schemas-microsoft-com:vml" xmlns:wp14="http://schemas.microsoft.com/office/word/2010/wordprocessingDrawing" xmlns:wp="http://schemas.openxmlformats.org/drawingml/2006/wordprocessingDrawing" xmlns:w10="urn:schemas-microsoft-com:office:word" xmlns:w="http://schemas.openxmlformats.org/wordprocessingml/2006/main" xmlns:w14="http://schemas.microsoft.com/office/word/2010/wordml" xmlns:w15="http://schemas.microsoft.com/office/word/2012/wordml" xmlns:w16cex="http://schemas.microsoft.com/office/word/2018/wordml/cex" xmlns:w16cid="http://schemas.microsoft.com/office/word/2016/wordml/cid" xmlns:w16="http://schemas.microsoft.com/office/word/2018/wordml" xmlns:w16se="http://schemas.microsoft.com/office/word/2015/wordml/symex" xmlns:wpg="http://schemas.microsoft.com/office/word/2010/wordprocessingGroup" xmlns:wpi="http://schemas.microsoft.com/office/word/2010/wordprocessingInk" xmlns:wne="http://schemas.microsoft.com/office/word/2006/wordml" xmlns:wps="http://schemas.microsoft.com/office/word/2010/wordprocessingShape" mc:Ignorable="w14 w15 w16se w16cid w16 w16cex wp14">
+<w:numbering xmlns:wpc="http://schemas.microsoft.com/office/word/2010/wordprocessingCanvas" xmlns:cx="http://schemas.microsoft.com/office/drawing/2014/chartex" xmlns:cx1="http://schemas.microsoft.com/office/drawing/2015/9/8/chartex" xmlns:cx2="http://schemas.microsoft.com/office/drawing/2015/10/21/chartex" xmlns:cx3="http://schemas.microsoft.com/office/drawing/2016/5/9/chartex" xmlns:cx4="http://schemas.microsoft.com/office/drawing/2016/5/10/chartex" xmlns:cx5="http://schemas.microsoft.com/office/drawing/2016/5/11/chartex" xmlns:cx6="http://schemas.microsoft.com/office/drawing/2016/5/12/chartex" xmlns:cx7="http://schemas.microsoft.com/office/drawing/2016/5/13/chartex" xmlns:cx8="http://schemas.microsoft.com/office/drawing/2016/5/14/chartex" xmlns:mc="http://schemas.openxmlformats.org/markup-compatibility/2006" xmlns:aink="http://schemas.microsoft.com/office/drawing/2016/ink" xmlns:am3d="http://schemas.microsoft.com/office/drawing/2017/model3d" xmlns:o="urn:schemas-microsoft-com:office:office" xmlns:r="http://schemas.openxmlformats.org/officeDocument/2006/relationships" xmlns:m="http://schemas.openxmlformats.org/officeDocument/2006/math" xmlns:v="urn:schemas-microsoft-com:vml" xmlns:wp14="http://schemas.microsoft.com/office/word/2010/wordprocessingDrawing" xmlns:wp="http://schemas.openxmlformats.org/drawingml/2006/wordprocessingDrawing" xmlns:w10="urn:schemas-microsoft-com:office:word" xmlns:w="http://schemas.openxmlformats.org/wordprocessingml/2006/main" xmlns:w14="http://schemas.microsoft.com/office/word/2010/wordml" xmlns:w15="http://schemas.microsoft.com/office/word/2012/wordml" xmlns:w16cid="http://schemas.microsoft.com/office/word/2016/wordml/cid" xmlns:w16se="http://schemas.microsoft.com/office/word/2015/wordml/symex" xmlns:wpg="http://schemas.microsoft.com/office/word/2010/wordprocessingGroup" xmlns:wpi="http://schemas.microsoft.com/office/word/2010/wordprocessingInk" xmlns:wne="http://schemas.microsoft.com/office/word/2006/wordml" xmlns:wps="http://schemas.microsoft.com/office/word/2010/wordprocessingShape" mc:Ignorable="w14 w15 w16se w16cid wp14">
   <w:abstractNum w:abstractNumId="0" w15:restartNumberingAfterBreak="0">
+    <w:nsid w:val="FFFFFF7C"/>
+    <w:multiLevelType w:val="singleLevel"/>
+    <w:tmpl w:val="2320DE08"/>
+    <w:lvl w:ilvl="0">
+      <w:start w:val="1"/>
+      <w:numFmt w:val="decimal"/>
+      <w:lvlText w:val="%1."/>
+      <w:lvlJc w:val="left"/>
+      <w:pPr>
+        <w:tabs>
+          <w:tab w:val="num" w:pos="1800"/>
+        </w:tabs>
+        <w:ind w:left="1800" w:hanging="360"/>
+      </w:pPr>
+    </w:lvl>
+  </w:abstractNum>
+  <w:abstractNum w:abstractNumId="1" w15:restartNumberingAfterBreak="0">
+    <w:nsid w:val="FFFFFF7D"/>
+    <w:multiLevelType w:val="singleLevel"/>
+    <w:tmpl w:val="B6D20A58"/>
+    <w:lvl w:ilvl="0">
+      <w:start w:val="1"/>
+      <w:numFmt w:val="decimal"/>
+      <w:lvlText w:val="%1."/>
+      <w:lvlJc w:val="left"/>
+      <w:pPr>
+        <w:tabs>
+          <w:tab w:val="num" w:pos="1440"/>
+        </w:tabs>
+        <w:ind w:left="1440" w:hanging="360"/>
+      </w:pPr>
+    </w:lvl>
+  </w:abstractNum>
+  <w:abstractNum w:abstractNumId="2" w15:restartNumberingAfterBreak="0">
+    <w:nsid w:val="FFFFFF7E"/>
+    <w:multiLevelType w:val="singleLevel"/>
+    <w:tmpl w:val="EF948528"/>
+    <w:lvl w:ilvl="0">
+      <w:start w:val="1"/>
+      <w:numFmt w:val="decimal"/>
+      <w:lvlText w:val="%1."/>
+      <w:lvlJc w:val="left"/>
+      <w:pPr>
+        <w:tabs>
+          <w:tab w:val="num" w:pos="1080"/>
+        </w:tabs>
+        <w:ind w:left="1080" w:hanging="360"/>
+      </w:pPr>
+    </w:lvl>
+  </w:abstractNum>
+  <w:abstractNum w:abstractNumId="3" w15:restartNumberingAfterBreak="0">
+    <w:nsid w:val="FFFFFF7F"/>
+    <w:multiLevelType w:val="singleLevel"/>
+    <w:tmpl w:val="1D7A1682"/>
+    <w:lvl w:ilvl="0">
+      <w:start w:val="1"/>
+      <w:numFmt w:val="decimal"/>
+      <w:lvlText w:val="%1."/>
+      <w:lvlJc w:val="left"/>
+      <w:pPr>
+        <w:tabs>
+          <w:tab w:val="num" w:pos="720"/>
+        </w:tabs>
+        <w:ind w:left="720" w:hanging="360"/>
+      </w:pPr>
+    </w:lvl>
+  </w:abstractNum>
+  <w:abstractNum w:abstractNumId="4" w15:restartNumberingAfterBreak="0">
+    <w:nsid w:val="FFFFFF80"/>
+    <w:multiLevelType w:val="singleLevel"/>
+    <w:tmpl w:val="AF62C7C8"/>
+    <w:lvl w:ilvl="0">
+      <w:start w:val="1"/>
+      <w:numFmt w:val="bullet"/>
+      <w:lvlText w:val=""/>
+      <w:lvlJc w:val="left"/>
+      <w:pPr>
+        <w:tabs>
+          <w:tab w:val="num" w:pos="1800"/>
+        </w:tabs>
+        <w:ind w:left="1800" w:hanging="360"/>
+      </w:pPr>
+      <w:rPr>
+        <w:rFonts w:ascii="Symbol" w:hAnsi="Symbol" w:hint="default"/>
+      </w:rPr>
+    </w:lvl>
+  </w:abstractNum>
+  <w:abstractNum w:abstractNumId="5" w15:restartNumberingAfterBreak="0">
+    <w:nsid w:val="FFFFFF81"/>
+    <w:multiLevelType w:val="singleLevel"/>
+    <w:tmpl w:val="DAEE7B88"/>
+    <w:lvl w:ilvl="0">
+      <w:start w:val="1"/>
+      <w:numFmt w:val="bullet"/>
+      <w:lvlText w:val=""/>
+      <w:lvlJc w:val="left"/>
+      <w:pPr>
+        <w:tabs>
+          <w:tab w:val="num" w:pos="1440"/>
+        </w:tabs>
+        <w:ind w:left="1440" w:hanging="360"/>
+      </w:pPr>
+      <w:rPr>
+        <w:rFonts w:ascii="Symbol" w:hAnsi="Symbol" w:hint="default"/>
+      </w:rPr>
+    </w:lvl>
+  </w:abstractNum>
+  <w:abstractNum w:abstractNumId="6" w15:restartNumberingAfterBreak="0">
+    <w:nsid w:val="FFFFFF82"/>
+    <w:multiLevelType w:val="singleLevel"/>
+    <w:tmpl w:val="EBFEFFFA"/>
+    <w:lvl w:ilvl="0">
+      <w:start w:val="1"/>
+      <w:numFmt w:val="bullet"/>
+      <w:lvlText w:val=""/>
+      <w:lvlJc w:val="left"/>
+      <w:pPr>
+        <w:tabs>
+          <w:tab w:val="num" w:pos="1080"/>
+        </w:tabs>
+        <w:ind w:left="1080" w:hanging="360"/>
+      </w:pPr>
+      <w:rPr>
+        <w:rFonts w:ascii="Symbol" w:hAnsi="Symbol" w:hint="default"/>
+      </w:rPr>
+    </w:lvl>
+  </w:abstractNum>
+  <w:abstractNum w:abstractNumId="7" w15:restartNumberingAfterBreak="0">
+    <w:nsid w:val="FFFFFF83"/>
+    <w:multiLevelType w:val="singleLevel"/>
+    <w:tmpl w:val="5588DBE8"/>
+    <w:lvl w:ilvl="0">
+      <w:start w:val="1"/>
+      <w:numFmt w:val="bullet"/>
+      <w:lvlText w:val=""/>
+      <w:lvlJc w:val="left"/>
+      <w:pPr>
+        <w:tabs>
+          <w:tab w:val="num" w:pos="720"/>
+        </w:tabs>
+        <w:ind w:left="720" w:hanging="360"/>
+      </w:pPr>
+      <w:rPr>
+        <w:rFonts w:ascii="Symbol" w:hAnsi="Symbol" w:hint="default"/>
+      </w:rPr>
+    </w:lvl>
+  </w:abstractNum>
+  <w:abstractNum w:abstractNumId="8" w15:restartNumberingAfterBreak="0">
+    <w:nsid w:val="FFFFFF88"/>
+    <w:multiLevelType w:val="singleLevel"/>
+    <w:tmpl w:val="B8E0EF84"/>
+    <w:lvl w:ilvl="0">
+      <w:start w:val="1"/>
+      <w:numFmt w:val="decimal"/>
+      <w:lvlText w:val="%1."/>
+      <w:lvlJc w:val="left"/>
+      <w:pPr>
+        <w:tabs>
+          <w:tab w:val="num" w:pos="360"/>
+        </w:tabs>
+        <w:ind w:left="360" w:hanging="360"/>
+      </w:pPr>
+    </w:lvl>
+  </w:abstractNum>
+  <w:abstractNum w:abstractNumId="9" w15:restartNumberingAfterBreak="0">
+    <w:nsid w:val="FFFFFF89"/>
+    <w:multiLevelType w:val="singleLevel"/>
+    <w:tmpl w:val="EA18540A"/>
+    <w:lvl w:ilvl="0">
+      <w:start w:val="1"/>
+      <w:numFmt w:val="bullet"/>
+      <w:lvlText w:val=""/>
+      <w:lvlJc w:val="left"/>
+      <w:pPr>
+        <w:tabs>
+          <w:tab w:val="num" w:pos="360"/>
+        </w:tabs>
+        <w:ind w:left="360" w:hanging="360"/>
+      </w:pPr>
+      <w:rPr>
+        <w:rFonts w:ascii="Symbol" w:hAnsi="Symbol" w:hint="default"/>
+      </w:rPr>
+    </w:lvl>
+  </w:abstractNum>
+  <w:abstractNum w:abstractNumId="10" w15:restartNumberingAfterBreak="0">
     <w:nsid w:val="170CD2DE"/>
     <w:multiLevelType w:val="multilevel"/>
     <w:tmpl w:val="634A7364"/>
@@ -849,9 +3237,10 @@
       </w:pPr>
     </w:lvl>
   </w:abstractNum>
-  <w:abstractNum w:abstractNumId="990">
-    <w:nsid w:val="2c1ae401"/>
+  <w:abstractNum w:abstractNumId="11" w15:restartNumberingAfterBreak="0">
+    <w:nsid w:val="2C1AE401"/>
     <w:multiLevelType w:val="multilevel"/>
+    <w:tmpl w:val="DC06783C"/>
     <w:lvl w:ilvl="0">
       <w:numFmt w:val="bullet"/>
       <w:lvlText w:val=" "/>
@@ -953,16 +3342,46 @@
     </w:lvl>
   </w:abstractNum>
   <w:num w:numId="1">
+    <w:abstractNumId w:val="10"/>
+  </w:num>
+  <w:num w:numId="2">
+    <w:abstractNumId w:val="9"/>
+  </w:num>
+  <w:num w:numId="3">
+    <w:abstractNumId w:val="7"/>
+  </w:num>
+  <w:num w:numId="4">
+    <w:abstractNumId w:val="6"/>
+  </w:num>
+  <w:num w:numId="5">
+    <w:abstractNumId w:val="5"/>
+  </w:num>
+  <w:num w:numId="6">
+    <w:abstractNumId w:val="4"/>
+  </w:num>
+  <w:num w:numId="7">
+    <w:abstractNumId w:val="8"/>
+  </w:num>
+  <w:num w:numId="8">
+    <w:abstractNumId w:val="3"/>
+  </w:num>
+  <w:num w:numId="9">
+    <w:abstractNumId w:val="2"/>
+  </w:num>
+  <w:num w:numId="10">
+    <w:abstractNumId w:val="1"/>
+  </w:num>
+  <w:num w:numId="11">
     <w:abstractNumId w:val="0"/>
   </w:num>
-  <w:num w:numId="1000">
-    <w:abstractNumId w:val="990"/>
+  <w:num w:numId="12">
+    <w:abstractNumId w:val="11"/>
   </w:num>
 </w:numbering>
 </file>
 
 <file path=word/styles.xml><?xml version="1.0" encoding="utf-8"?>
-<w:styles xmlns:mc="http://schemas.openxmlformats.org/markup-compatibility/2006" xmlns:r="http://schemas.openxmlformats.org/officeDocument/2006/relationships" xmlns:w="http://schemas.openxmlformats.org/wordprocessingml/2006/main" xmlns:w14="http://schemas.microsoft.com/office/word/2010/wordml" xmlns:w15="http://schemas.microsoft.com/office/word/2012/wordml" xmlns:w16cex="http://schemas.microsoft.com/office/word/2018/wordml/cex" xmlns:w16cid="http://schemas.microsoft.com/office/word/2016/wordml/cid" xmlns:w16="http://schemas.microsoft.com/office/word/2018/wordml" xmlns:w16se="http://schemas.microsoft.com/office/word/2015/wordml/symex" mc:Ignorable="w14 w15 w16se w16cid w16 w16cex">
+<w:styles xmlns:mc="http://schemas.openxmlformats.org/markup-compatibility/2006" xmlns:r="http://schemas.openxmlformats.org/officeDocument/2006/relationships" xmlns:w="http://schemas.openxmlformats.org/wordprocessingml/2006/main" xmlns:w14="http://schemas.microsoft.com/office/word/2010/wordml" xmlns:w15="http://schemas.microsoft.com/office/word/2012/wordml" xmlns:w16cid="http://schemas.microsoft.com/office/word/2016/wordml/cid" xmlns:w16se="http://schemas.microsoft.com/office/word/2015/wordml/symex" mc:Ignorable="w14 w15 w16se w16cid">
   <w:docDefaults>
     <w:rPrDefault>
       <w:rPr>
@@ -978,7 +3397,7 @@
       </w:pPr>
     </w:pPrDefault>
   </w:docDefaults>
-  <w:latentStyles w:defLockedState="0" w:defUIPriority="0" w:defSemiHidden="0" w:defUnhideWhenUsed="0" w:defQFormat="0" w:count="376">
+  <w:latentStyles w:defLockedState="0" w:defUIPriority="0" w:defSemiHidden="0" w:defUnhideWhenUsed="0" w:defQFormat="0" w:count="377">
     <w:lsdException w:name="heading 5" w:semiHidden="1" w:unhideWhenUsed="1"/>
     <w:lsdException w:name="index 2" w:semiHidden="1" w:unhideWhenUsed="1"/>
     <w:lsdException w:name="index 3" w:semiHidden="1" w:unhideWhenUsed="1"/>
@@ -1063,7 +3482,6 @@
     <w:lsdException w:name="HTML Sample" w:semiHidden="1" w:unhideWhenUsed="1"/>
     <w:lsdException w:name="HTML Typewriter" w:semiHidden="1" w:unhideWhenUsed="1"/>
     <w:lsdException w:name="HTML Variable" w:semiHidden="1" w:unhideWhenUsed="1"/>
-    <w:lsdException w:name="Normal Table" w:semiHidden="1" w:unhideWhenUsed="1"/>
     <w:lsdException w:name="annotation subject" w:semiHidden="1" w:unhideWhenUsed="1"/>
     <w:lsdException w:name="No List" w:semiHidden="1" w:unhideWhenUsed="1"/>
     <w:lsdException w:name="Outline List 1" w:semiHidden="1" w:unhideWhenUsed="1"/>
@@ -1110,12 +3528,17 @@
     <w:lsdException w:name="Table Subtle 2" w:semiHidden="1" w:unhideWhenUsed="1"/>
     <w:lsdException w:name="Table Web 1" w:semiHidden="1" w:unhideWhenUsed="1"/>
     <w:lsdException w:name="Table Web 2" w:semiHidden="1" w:unhideWhenUsed="1"/>
-    <w:lsdException w:name="Table Web 3" w:semiHidden="1" w:unhideWhenUsed="1"/>
     <w:lsdException w:name="Balloon Text" w:semiHidden="1" w:unhideWhenUsed="1"/>
-    <w:lsdException w:name="Table Theme" w:semiHidden="1" w:unhideWhenUsed="1"/>
     <w:lsdException w:name="Placeholder Text" w:semiHidden="1"/>
     <w:lsdException w:name="Light Shading"/>
     <w:lsdException w:name="Light List"/>
+    <w:lsdException w:name="Light Grid"/>
+    <w:lsdException w:name="Medium Shading 1"/>
+    <w:lsdException w:name="Medium Shading 2"/>
+    <w:lsdException w:name="Medium List 1"/>
+    <w:lsdException w:name="Medium List 2"/>
+    <w:lsdException w:name="Medium Grid 1"/>
+    <w:lsdException w:name="Medium Grid 2"/>
     <w:lsdException w:name="Medium Grid 3"/>
     <w:lsdException w:name="Dark List"/>
     <w:lsdException w:name="Colorful Shading"/>
@@ -1126,7 +3549,6 @@
     <w:lsdException w:name="Light Grid Accent 1"/>
     <w:lsdException w:name="Medium Shading 1 Accent 1"/>
     <w:lsdException w:name="Medium Shading 2 Accent 1"/>
-    <w:lsdException w:name="Medium List 1 Accent 1"/>
     <w:lsdException w:name="Revision" w:semiHidden="1"/>
     <w:lsdException w:name="Medium List 2 Accent 1"/>
     <w:lsdException w:name="Medium Grid 1 Accent 1"/>
@@ -1205,7 +3627,6 @@
     <w:lsdException w:name="Dark List Accent 6"/>
     <w:lsdException w:name="Colorful Shading Accent 6"/>
     <w:lsdException w:name="Colorful List Accent 6"/>
-    <w:lsdException w:name="Colorful Grid Accent 6"/>
     <w:lsdException w:name="Bibliography" w:semiHidden="1" w:unhideWhenUsed="1"/>
     <w:lsdException w:name="TOC Heading" w:semiHidden="1" w:unhideWhenUsed="1"/>
     <w:lsdException w:name="Grid Table 4" w:uiPriority="49"/>
@@ -1308,10 +3729,16 @@
     <w:lsdException w:name="Hashtag" w:semiHidden="1" w:uiPriority="99" w:unhideWhenUsed="1"/>
     <w:lsdException w:name="Unresolved Mention" w:semiHidden="1" w:uiPriority="99" w:unhideWhenUsed="1"/>
     <w:lsdException w:name="Smart Link" w:semiHidden="1" w:uiPriority="99" w:unhideWhenUsed="1"/>
+    <w:lsdException w:name="Smart Link Error" w:semiHidden="1" w:uiPriority="99" w:unhideWhenUsed="1"/>
   </w:latentStyles>
   <w:style w:type="paragraph" w:default="1" w:styleId="Normal">
     <w:name w:val="Normal"/>
     <w:qFormat/>
+    <w:rsid w:val="00C658B2"/>
+    <w:rPr>
+      <w:rFonts w:ascii="Segoe UI" w:hAnsi="Segoe UI"/>
+      <w:sz w:val="22"/>
+    </w:rPr>
   </w:style>
   <w:style w:type="paragraph" w:styleId="Heading1">
     <w:name w:val="heading 1"/>
@@ -1319,6 +3746,7 @@
     <w:next w:val="BodyText"/>
     <w:uiPriority w:val="9"/>
     <w:qFormat/>
+    <w:rsid w:val="00C658B2"/>
     <w:pPr>
       <w:keepNext/>
       <w:keepLines/>
@@ -1326,7 +3754,7 @@
       <w:outlineLvl w:val="0"/>
     </w:pPr>
     <w:rPr>
-      <w:rFonts w:asciiTheme="majorHAnsi" w:eastAsiaTheme="majorEastAsia" w:hAnsiTheme="majorHAnsi" w:cstheme="majorBidi"/>
+      <w:rFonts w:eastAsiaTheme="majorEastAsia" w:cstheme="majorBidi"/>
       <w:b/>
       <w:bCs/>
       <w:color w:val="4F81BD" w:themeColor="accent1"/>
@@ -1341,6 +3769,7 @@
     <w:uiPriority w:val="9"/>
     <w:unhideWhenUsed/>
     <w:qFormat/>
+    <w:rsid w:val="00C658B2"/>
     <w:pPr>
       <w:keepNext/>
       <w:keepLines/>
@@ -1348,7 +3777,7 @@
       <w:outlineLvl w:val="1"/>
     </w:pPr>
     <w:rPr>
-      <w:rFonts w:asciiTheme="majorHAnsi" w:eastAsiaTheme="majorEastAsia" w:hAnsiTheme="majorHAnsi" w:cstheme="majorBidi"/>
+      <w:rFonts w:eastAsiaTheme="majorEastAsia" w:cstheme="majorBidi"/>
       <w:b/>
       <w:bCs/>
       <w:color w:val="4F81BD" w:themeColor="accent1"/>
@@ -1363,6 +3792,7 @@
     <w:uiPriority w:val="9"/>
     <w:unhideWhenUsed/>
     <w:qFormat/>
+    <w:rsid w:val="00C658B2"/>
     <w:pPr>
       <w:keepNext/>
       <w:keepLines/>
@@ -1370,7 +3800,7 @@
       <w:outlineLvl w:val="2"/>
     </w:pPr>
     <w:rPr>
-      <w:rFonts w:asciiTheme="majorHAnsi" w:eastAsiaTheme="majorEastAsia" w:hAnsiTheme="majorHAnsi" w:cstheme="majorBidi"/>
+      <w:rFonts w:eastAsiaTheme="majorEastAsia" w:cstheme="majorBidi"/>
       <w:b/>
       <w:bCs/>
       <w:color w:val="4F81BD" w:themeColor="accent1"/>
@@ -1383,6 +3813,7 @@
     <w:uiPriority w:val="9"/>
     <w:unhideWhenUsed/>
     <w:qFormat/>
+    <w:rsid w:val="00C658B2"/>
     <w:pPr>
       <w:keepNext/>
       <w:keepLines/>
@@ -1390,7 +3821,7 @@
       <w:outlineLvl w:val="3"/>
     </w:pPr>
     <w:rPr>
-      <w:rFonts w:asciiTheme="majorHAnsi" w:eastAsiaTheme="majorEastAsia" w:hAnsiTheme="majorHAnsi" w:cstheme="majorBidi"/>
+      <w:rFonts w:eastAsiaTheme="majorEastAsia" w:cstheme="majorBidi"/>
       <w:bCs/>
       <w:i/>
       <w:color w:val="4F81BD" w:themeColor="accent1"/>
@@ -1517,6 +3948,7 @@
   <w:style w:type="paragraph" w:styleId="BodyText">
     <w:name w:val="Body Text"/>
     <w:basedOn w:val="Normal"/>
+    <w:link w:val="BodyTextChar"/>
     <w:qFormat/>
     <w:pPr>
       <w:spacing w:before="180" w:after="180"/>
@@ -1541,6 +3973,7 @@
     <w:basedOn w:val="Normal"/>
     <w:next w:val="BodyText"/>
     <w:qFormat/>
+    <w:rsid w:val="00C658B2"/>
     <w:pPr>
       <w:keepNext/>
       <w:keepLines/>
@@ -1548,7 +3981,7 @@
       <w:jc w:val="center"/>
     </w:pPr>
     <w:rPr>
-      <w:rFonts w:asciiTheme="majorHAnsi" w:eastAsiaTheme="majorEastAsia" w:hAnsiTheme="majorHAnsi" w:cstheme="majorBidi"/>
+      <w:rFonts w:eastAsiaTheme="majorEastAsia" w:cstheme="majorBidi"/>
       <w:b/>
       <w:bCs/>
       <w:color w:val="345A8A" w:themeColor="accent1" w:themeShade="B5"/>
@@ -1583,11 +4016,15 @@
     <w:name w:val="Date"/>
     <w:next w:val="BodyText"/>
     <w:qFormat/>
+    <w:rsid w:val="00C658B2"/>
     <w:pPr>
       <w:keepNext/>
       <w:keepLines/>
       <w:jc w:val="center"/>
     </w:pPr>
+    <w:rPr>
+      <w:rFonts w:ascii="Segoe UI" w:hAnsi="Segoe UI"/>
+    </w:rPr>
   </w:style>
   <w:style w:type="paragraph" w:customStyle="1" w:styleId="Abstract">
     <w:name w:val="Abstract"/>
@@ -1701,6 +4138,7 @@
   <w:style w:type="character" w:customStyle="1" w:styleId="VerbatimChar">
     <w:name w:val="Verbatim Char"/>
     <w:basedOn w:val="CaptionChar"/>
+    <w:link w:val="SourceCode"/>
     <w:rPr>
       <w:rFonts w:ascii="Consolas" w:hAnsi="Consolas"/>
       <w:sz w:val="22"/>
@@ -1777,234 +4215,310 @@
     <w:link w:val="Footer"/>
     <w:rsid w:val="00605BEF"/>
   </w:style>
+  <w:style w:type="character" w:customStyle="1" w:styleId="BodyTextChar">
+    <w:name w:val="Body Text Char"/>
+    <w:basedOn w:val="DefaultParagraphFont"/>
+    <w:link w:val="BodyText"/>
+    <w:rsid w:val="00C658B2"/>
+    <w:rPr>
+      <w:sz w:val="22"/>
+    </w:rPr>
+  </w:style>
   <w:style w:type="paragraph" w:customStyle="1" w:styleId="SourceCode">
     <w:name w:val="Source Code"/>
     <w:basedOn w:val="Normal"/>
     <w:link w:val="VerbatimChar"/>
     <w:pPr>
-      <w:wordWrap w:val="off"/>
+      <w:wordWrap w:val="0"/>
     </w:pPr>
   </w:style>
   <w:style w:type="character" w:customStyle="1" w:styleId="KeywordTok">
     <w:name w:val="KeywordTok"/>
     <w:basedOn w:val="VerbatimChar"/>
     <w:rPr>
+      <w:rFonts w:ascii="Consolas" w:hAnsi="Consolas"/>
+      <w:b/>
       <w:color w:val="007020"/>
-      <w:b/>
+      <w:sz w:val="22"/>
     </w:rPr>
   </w:style>
   <w:style w:type="character" w:customStyle="1" w:styleId="DataTypeTok">
     <w:name w:val="DataTypeTok"/>
     <w:basedOn w:val="VerbatimChar"/>
     <w:rPr>
+      <w:rFonts w:ascii="Consolas" w:hAnsi="Consolas"/>
       <w:color w:val="902000"/>
+      <w:sz w:val="22"/>
     </w:rPr>
   </w:style>
   <w:style w:type="character" w:customStyle="1" w:styleId="DecValTok">
     <w:name w:val="DecValTok"/>
     <w:basedOn w:val="VerbatimChar"/>
     <w:rPr>
-      <w:color w:val="40a070"/>
+      <w:rFonts w:ascii="Consolas" w:hAnsi="Consolas"/>
+      <w:color w:val="40A070"/>
+      <w:sz w:val="22"/>
     </w:rPr>
   </w:style>
   <w:style w:type="character" w:customStyle="1" w:styleId="BaseNTok">
     <w:name w:val="BaseNTok"/>
     <w:basedOn w:val="VerbatimChar"/>
     <w:rPr>
-      <w:color w:val="40a070"/>
+      <w:rFonts w:ascii="Consolas" w:hAnsi="Consolas"/>
+      <w:color w:val="40A070"/>
+      <w:sz w:val="22"/>
     </w:rPr>
   </w:style>
   <w:style w:type="character" w:customStyle="1" w:styleId="FloatTok">
     <w:name w:val="FloatTok"/>
     <w:basedOn w:val="VerbatimChar"/>
     <w:rPr>
-      <w:color w:val="40a070"/>
+      <w:rFonts w:ascii="Consolas" w:hAnsi="Consolas"/>
+      <w:color w:val="40A070"/>
+      <w:sz w:val="22"/>
     </w:rPr>
   </w:style>
   <w:style w:type="character" w:customStyle="1" w:styleId="ConstantTok">
     <w:name w:val="ConstantTok"/>
     <w:basedOn w:val="VerbatimChar"/>
     <w:rPr>
+      <w:rFonts w:ascii="Consolas" w:hAnsi="Consolas"/>
       <w:color w:val="880000"/>
+      <w:sz w:val="22"/>
     </w:rPr>
   </w:style>
   <w:style w:type="character" w:customStyle="1" w:styleId="CharTok">
     <w:name w:val="CharTok"/>
     <w:basedOn w:val="VerbatimChar"/>
     <w:rPr>
-      <w:color w:val="4070a0"/>
+      <w:rFonts w:ascii="Consolas" w:hAnsi="Consolas"/>
+      <w:color w:val="4070A0"/>
+      <w:sz w:val="22"/>
     </w:rPr>
   </w:style>
   <w:style w:type="character" w:customStyle="1" w:styleId="SpecialCharTok">
     <w:name w:val="SpecialCharTok"/>
     <w:basedOn w:val="VerbatimChar"/>
     <w:rPr>
-      <w:color w:val="4070a0"/>
+      <w:rFonts w:ascii="Consolas" w:hAnsi="Consolas"/>
+      <w:color w:val="4070A0"/>
+      <w:sz w:val="22"/>
     </w:rPr>
   </w:style>
   <w:style w:type="character" w:customStyle="1" w:styleId="StringTok">
     <w:name w:val="StringTok"/>
     <w:basedOn w:val="VerbatimChar"/>
     <w:rPr>
-      <w:color w:val="4070a0"/>
+      <w:rFonts w:ascii="Consolas" w:hAnsi="Consolas"/>
+      <w:color w:val="4070A0"/>
+      <w:sz w:val="22"/>
     </w:rPr>
   </w:style>
   <w:style w:type="character" w:customStyle="1" w:styleId="VerbatimStringTok">
     <w:name w:val="VerbatimStringTok"/>
     <w:basedOn w:val="VerbatimChar"/>
     <w:rPr>
-      <w:color w:val="4070a0"/>
+      <w:rFonts w:ascii="Consolas" w:hAnsi="Consolas"/>
+      <w:color w:val="4070A0"/>
+      <w:sz w:val="22"/>
     </w:rPr>
   </w:style>
   <w:style w:type="character" w:customStyle="1" w:styleId="SpecialStringTok">
     <w:name w:val="SpecialStringTok"/>
     <w:basedOn w:val="VerbatimChar"/>
     <w:rPr>
-      <w:color w:val="bb6688"/>
+      <w:rFonts w:ascii="Consolas" w:hAnsi="Consolas"/>
+      <w:color w:val="BB6688"/>
+      <w:sz w:val="22"/>
     </w:rPr>
   </w:style>
   <w:style w:type="character" w:customStyle="1" w:styleId="ImportTok">
     <w:name w:val="ImportTok"/>
     <w:basedOn w:val="VerbatimChar"/>
-    <w:rPr/>
+    <w:rPr>
+      <w:rFonts w:ascii="Consolas" w:hAnsi="Consolas"/>
+      <w:sz w:val="22"/>
+    </w:rPr>
   </w:style>
   <w:style w:type="character" w:customStyle="1" w:styleId="CommentTok">
     <w:name w:val="CommentTok"/>
     <w:basedOn w:val="VerbatimChar"/>
     <w:rPr>
-      <w:color w:val="60a0b0"/>
+      <w:rFonts w:ascii="Consolas" w:hAnsi="Consolas"/>
       <w:i/>
+      <w:color w:val="60A0B0"/>
+      <w:sz w:val="22"/>
     </w:rPr>
   </w:style>
   <w:style w:type="character" w:customStyle="1" w:styleId="DocumentationTok">
     <w:name w:val="DocumentationTok"/>
     <w:basedOn w:val="VerbatimChar"/>
     <w:rPr>
-      <w:color w:val="ba2121"/>
+      <w:rFonts w:ascii="Consolas" w:hAnsi="Consolas"/>
       <w:i/>
+      <w:color w:val="BA2121"/>
+      <w:sz w:val="22"/>
     </w:rPr>
   </w:style>
   <w:style w:type="character" w:customStyle="1" w:styleId="AnnotationTok">
     <w:name w:val="AnnotationTok"/>
     <w:basedOn w:val="VerbatimChar"/>
     <w:rPr>
-      <w:color w:val="60a0b0"/>
+      <w:rFonts w:ascii="Consolas" w:hAnsi="Consolas"/>
       <w:b/>
       <w:i/>
+      <w:color w:val="60A0B0"/>
+      <w:sz w:val="22"/>
     </w:rPr>
   </w:style>
   <w:style w:type="character" w:customStyle="1" w:styleId="CommentVarTok">
     <w:name w:val="CommentVarTok"/>
     <w:basedOn w:val="VerbatimChar"/>
     <w:rPr>
-      <w:color w:val="60a0b0"/>
+      <w:rFonts w:ascii="Consolas" w:hAnsi="Consolas"/>
       <w:b/>
       <w:i/>
+      <w:color w:val="60A0B0"/>
+      <w:sz w:val="22"/>
     </w:rPr>
   </w:style>
   <w:style w:type="character" w:customStyle="1" w:styleId="OtherTok">
     <w:name w:val="OtherTok"/>
     <w:basedOn w:val="VerbatimChar"/>
     <w:rPr>
+      <w:rFonts w:ascii="Consolas" w:hAnsi="Consolas"/>
       <w:color w:val="007020"/>
+      <w:sz w:val="22"/>
     </w:rPr>
   </w:style>
   <w:style w:type="character" w:customStyle="1" w:styleId="FunctionTok">
     <w:name w:val="FunctionTok"/>
     <w:basedOn w:val="VerbatimChar"/>
     <w:rPr>
-      <w:color w:val="06287e"/>
+      <w:rFonts w:ascii="Consolas" w:hAnsi="Consolas"/>
+      <w:color w:val="06287E"/>
+      <w:sz w:val="22"/>
     </w:rPr>
   </w:style>
   <w:style w:type="character" w:customStyle="1" w:styleId="VariableTok">
     <w:name w:val="VariableTok"/>
     <w:basedOn w:val="VerbatimChar"/>
     <w:rPr>
-      <w:color w:val="19177c"/>
+      <w:rFonts w:ascii="Consolas" w:hAnsi="Consolas"/>
+      <w:color w:val="19177C"/>
+      <w:sz w:val="22"/>
     </w:rPr>
   </w:style>
   <w:style w:type="character" w:customStyle="1" w:styleId="ControlFlowTok">
     <w:name w:val="ControlFlowTok"/>
     <w:basedOn w:val="VerbatimChar"/>
     <w:rPr>
+      <w:rFonts w:ascii="Consolas" w:hAnsi="Consolas"/>
+      <w:b/>
       <w:color w:val="007020"/>
-      <w:b/>
+      <w:sz w:val="22"/>
     </w:rPr>
   </w:style>
   <w:style w:type="character" w:customStyle="1" w:styleId="OperatorTok">
     <w:name w:val="OperatorTok"/>
     <w:basedOn w:val="VerbatimChar"/>
     <w:rPr>
+      <w:rFonts w:ascii="Consolas" w:hAnsi="Consolas"/>
       <w:color w:val="666666"/>
+      <w:sz w:val="22"/>
     </w:rPr>
   </w:style>
   <w:style w:type="character" w:customStyle="1" w:styleId="BuiltInTok">
     <w:name w:val="BuiltInTok"/>
     <w:basedOn w:val="VerbatimChar"/>
-    <w:rPr/>
+    <w:rPr>
+      <w:rFonts w:ascii="Consolas" w:hAnsi="Consolas"/>
+      <w:sz w:val="22"/>
+    </w:rPr>
   </w:style>
   <w:style w:type="character" w:customStyle="1" w:styleId="ExtensionTok">
     <w:name w:val="ExtensionTok"/>
     <w:basedOn w:val="VerbatimChar"/>
-    <w:rPr/>
+    <w:rPr>
+      <w:rFonts w:ascii="Consolas" w:hAnsi="Consolas"/>
+      <w:sz w:val="22"/>
+    </w:rPr>
   </w:style>
   <w:style w:type="character" w:customStyle="1" w:styleId="PreprocessorTok">
     <w:name w:val="PreprocessorTok"/>
     <w:basedOn w:val="VerbatimChar"/>
     <w:rPr>
-      <w:color w:val="bc7a00"/>
+      <w:rFonts w:ascii="Consolas" w:hAnsi="Consolas"/>
+      <w:color w:val="BC7A00"/>
+      <w:sz w:val="22"/>
     </w:rPr>
   </w:style>
   <w:style w:type="character" w:customStyle="1" w:styleId="AttributeTok">
     <w:name w:val="AttributeTok"/>
     <w:basedOn w:val="VerbatimChar"/>
     <w:rPr>
-      <w:color w:val="7d9029"/>
+      <w:rFonts w:ascii="Consolas" w:hAnsi="Consolas"/>
+      <w:color w:val="7D9029"/>
+      <w:sz w:val="22"/>
     </w:rPr>
   </w:style>
   <w:style w:type="character" w:customStyle="1" w:styleId="RegionMarkerTok">
     <w:name w:val="RegionMarkerTok"/>
     <w:basedOn w:val="VerbatimChar"/>
-    <w:rPr/>
+    <w:rPr>
+      <w:rFonts w:ascii="Consolas" w:hAnsi="Consolas"/>
+      <w:sz w:val="22"/>
+    </w:rPr>
   </w:style>
   <w:style w:type="character" w:customStyle="1" w:styleId="InformationTok">
     <w:name w:val="InformationTok"/>
     <w:basedOn w:val="VerbatimChar"/>
     <w:rPr>
-      <w:color w:val="60a0b0"/>
+      <w:rFonts w:ascii="Consolas" w:hAnsi="Consolas"/>
       <w:b/>
       <w:i/>
+      <w:color w:val="60A0B0"/>
+      <w:sz w:val="22"/>
     </w:rPr>
   </w:style>
   <w:style w:type="character" w:customStyle="1" w:styleId="WarningTok">
     <w:name w:val="WarningTok"/>
     <w:basedOn w:val="VerbatimChar"/>
     <w:rPr>
-      <w:color w:val="60a0b0"/>
+      <w:rFonts w:ascii="Consolas" w:hAnsi="Consolas"/>
       <w:b/>
       <w:i/>
+      <w:color w:val="60A0B0"/>
+      <w:sz w:val="22"/>
     </w:rPr>
   </w:style>
   <w:style w:type="character" w:customStyle="1" w:styleId="AlertTok">
     <w:name w:val="AlertTok"/>
     <w:basedOn w:val="VerbatimChar"/>
     <w:rPr>
-      <w:color w:val="ff0000"/>
+      <w:rFonts w:ascii="Consolas" w:hAnsi="Consolas"/>
       <w:b/>
+      <w:color w:val="FF0000"/>
+      <w:sz w:val="22"/>
     </w:rPr>
   </w:style>
   <w:style w:type="character" w:customStyle="1" w:styleId="ErrorTok">
     <w:name w:val="ErrorTok"/>
     <w:basedOn w:val="VerbatimChar"/>
     <w:rPr>
-      <w:color w:val="ff0000"/>
+      <w:rFonts w:ascii="Consolas" w:hAnsi="Consolas"/>
       <w:b/>
+      <w:color w:val="FF0000"/>
+      <w:sz w:val="22"/>
     </w:rPr>
   </w:style>
   <w:style w:type="character" w:customStyle="1" w:styleId="NormalTok">
     <w:name w:val="NormalTok"/>
     <w:basedOn w:val="VerbatimChar"/>
-    <w:rPr/>
+    <w:rPr>
+      <w:rFonts w:ascii="Consolas" w:hAnsi="Consolas"/>
+      <w:sz w:val="22"/>
+    </w:rPr>
   </w:style>
 </w:styles>
 </file>

</xml_diff>